<commit_message>
update Tugas-13 SaaS document with additional steps and images for GitHub repository setup
</commit_message>
<xml_diff>
--- a/Tugas-13 SaaS.docx
+++ b/Tugas-13 SaaS.docx
@@ -226,7 +226,6 @@
                 <w:lang w:val="en-ID"/>
               </w:rPr>
             </w:pPr>
-            <w:proofErr w:type="spellStart"/>
             <w:r>
               <w:rPr>
                 <w:rFonts w:cstheme="minorHAnsi"/>
@@ -249,7 +248,6 @@
               </w:rPr>
               <w:t>elompok</w:t>
             </w:r>
-            <w:proofErr w:type="spellEnd"/>
             <w:r>
               <w:rPr>
                 <w:rFonts w:cstheme="minorHAnsi"/>
@@ -658,7 +656,6 @@
           <w:szCs w:val="24"/>
         </w:rPr>
       </w:pPr>
-      <w:proofErr w:type="spellStart"/>
       <w:r>
         <w:rPr>
           <w:rFonts w:asciiTheme="minorHAnsi" w:hAnsiTheme="minorHAnsi" w:cstheme="minorHAnsi"/>
@@ -667,17 +664,7 @@
           <w:szCs w:val="24"/>
         </w:rPr>
         <w:lastRenderedPageBreak/>
-        <w:t>Ketentuan</w:t>
-      </w:r>
-      <w:proofErr w:type="spellEnd"/>
-      <w:r>
-        <w:rPr>
-          <w:rFonts w:asciiTheme="minorHAnsi" w:hAnsiTheme="minorHAnsi" w:cstheme="minorHAnsi"/>
-          <w:b/>
-          <w:sz w:val="24"/>
-          <w:szCs w:val="24"/>
-        </w:rPr>
-        <w:t>:</w:t>
+        <w:t>Ketentuan:</w:t>
       </w:r>
     </w:p>
     <w:p>
@@ -695,61 +682,22 @@
           <w:szCs w:val="24"/>
         </w:rPr>
       </w:pPr>
-      <w:proofErr w:type="spellStart"/>
       <w:r>
         <w:rPr>
           <w:rFonts w:asciiTheme="minorHAnsi" w:hAnsiTheme="minorHAnsi" w:cstheme="minorHAnsi"/>
           <w:sz w:val="24"/>
           <w:szCs w:val="24"/>
         </w:rPr>
-        <w:t>Dikerjakan</w:t>
-      </w:r>
-      <w:proofErr w:type="spellEnd"/>
+        <w:t xml:space="preserve">Dikerjakan secara </w:t>
+      </w:r>
       <w:r>
         <w:rPr>
           <w:rFonts w:asciiTheme="minorHAnsi" w:hAnsiTheme="minorHAnsi" w:cstheme="minorHAnsi"/>
           <w:sz w:val="24"/>
           <w:szCs w:val="24"/>
-        </w:rPr>
-        <w:t xml:space="preserve"> </w:t>
-      </w:r>
-      <w:proofErr w:type="spellStart"/>
-      <w:r>
-        <w:rPr>
-          <w:rFonts w:asciiTheme="minorHAnsi" w:hAnsiTheme="minorHAnsi" w:cstheme="minorHAnsi"/>
-          <w:sz w:val="24"/>
-          <w:szCs w:val="24"/>
-        </w:rPr>
-        <w:t>secara</w:t>
-      </w:r>
-      <w:proofErr w:type="spellEnd"/>
-      <w:r>
-        <w:rPr>
-          <w:rFonts w:asciiTheme="minorHAnsi" w:hAnsiTheme="minorHAnsi" w:cstheme="minorHAnsi"/>
-          <w:sz w:val="24"/>
-          <w:szCs w:val="24"/>
-        </w:rPr>
-        <w:t xml:space="preserve"> </w:t>
-      </w:r>
-      <w:proofErr w:type="spellStart"/>
-      <w:r>
-        <w:rPr>
-          <w:rFonts w:asciiTheme="minorHAnsi" w:hAnsiTheme="minorHAnsi" w:cstheme="minorHAnsi"/>
-          <w:sz w:val="24"/>
-          <w:szCs w:val="24"/>
           <w:u w:val="single"/>
         </w:rPr>
-        <w:t>kelompok</w:t>
-      </w:r>
-      <w:proofErr w:type="spellEnd"/>
-      <w:r>
-        <w:rPr>
-          <w:rFonts w:asciiTheme="minorHAnsi" w:hAnsiTheme="minorHAnsi" w:cstheme="minorHAnsi"/>
-          <w:sz w:val="24"/>
-          <w:szCs w:val="24"/>
-          <w:u w:val="single"/>
-        </w:rPr>
-        <w:t>.</w:t>
+        <w:t>kelompok.</w:t>
       </w:r>
     </w:p>
     <w:p>
@@ -767,77 +715,13 @@
           <w:szCs w:val="24"/>
         </w:rPr>
       </w:pPr>
-      <w:proofErr w:type="spellStart"/>
       <w:r>
         <w:rPr>
           <w:rFonts w:asciiTheme="minorHAnsi" w:hAnsiTheme="minorHAnsi" w:cstheme="minorHAnsi"/>
           <w:sz w:val="24"/>
           <w:szCs w:val="24"/>
         </w:rPr>
-        <w:t>Dikerjakan</w:t>
-      </w:r>
-      <w:proofErr w:type="spellEnd"/>
-      <w:r>
-        <w:rPr>
-          <w:rFonts w:asciiTheme="minorHAnsi" w:hAnsiTheme="minorHAnsi" w:cstheme="minorHAnsi"/>
-          <w:sz w:val="24"/>
-          <w:szCs w:val="24"/>
-        </w:rPr>
-        <w:t xml:space="preserve"> </w:t>
-      </w:r>
-      <w:proofErr w:type="spellStart"/>
-      <w:r>
-        <w:rPr>
-          <w:rFonts w:asciiTheme="minorHAnsi" w:hAnsiTheme="minorHAnsi" w:cstheme="minorHAnsi"/>
-          <w:sz w:val="24"/>
-          <w:szCs w:val="24"/>
-        </w:rPr>
-        <w:t>langsung</w:t>
-      </w:r>
-      <w:proofErr w:type="spellEnd"/>
-      <w:r>
-        <w:rPr>
-          <w:rFonts w:asciiTheme="minorHAnsi" w:hAnsiTheme="minorHAnsi" w:cstheme="minorHAnsi"/>
-          <w:sz w:val="24"/>
-          <w:szCs w:val="24"/>
-        </w:rPr>
-        <w:t xml:space="preserve"> pada </w:t>
-      </w:r>
-      <w:proofErr w:type="spellStart"/>
-      <w:r>
-        <w:rPr>
-          <w:rFonts w:asciiTheme="minorHAnsi" w:hAnsiTheme="minorHAnsi" w:cstheme="minorHAnsi"/>
-          <w:sz w:val="24"/>
-          <w:szCs w:val="24"/>
-        </w:rPr>
-        <w:t>lembar</w:t>
-      </w:r>
-      <w:proofErr w:type="spellEnd"/>
-      <w:r>
-        <w:rPr>
-          <w:rFonts w:asciiTheme="minorHAnsi" w:hAnsiTheme="minorHAnsi" w:cstheme="minorHAnsi"/>
-          <w:sz w:val="24"/>
-          <w:szCs w:val="24"/>
-        </w:rPr>
-        <w:t xml:space="preserve"> </w:t>
-      </w:r>
-      <w:proofErr w:type="spellStart"/>
-      <w:r>
-        <w:rPr>
-          <w:rFonts w:asciiTheme="minorHAnsi" w:hAnsiTheme="minorHAnsi" w:cstheme="minorHAnsi"/>
-          <w:sz w:val="24"/>
-          <w:szCs w:val="24"/>
-        </w:rPr>
-        <w:t>soal</w:t>
-      </w:r>
-      <w:proofErr w:type="spellEnd"/>
-      <w:r>
-        <w:rPr>
-          <w:rFonts w:asciiTheme="minorHAnsi" w:hAnsiTheme="minorHAnsi" w:cstheme="minorHAnsi"/>
-          <w:sz w:val="24"/>
-          <w:szCs w:val="24"/>
-        </w:rPr>
-        <w:t>.</w:t>
+        <w:t>Dikerjakan langsung pada lembar soal.</w:t>
       </w:r>
     </w:p>
     <w:p>
@@ -855,7 +739,6 @@
           <w:szCs w:val="24"/>
         </w:rPr>
       </w:pPr>
-      <w:proofErr w:type="spellStart"/>
       <w:r>
         <w:rPr>
           <w:rFonts w:asciiTheme="minorHAnsi" w:hAnsiTheme="minorHAnsi" w:cstheme="minorHAnsi"/>
@@ -864,150 +747,22 @@
         </w:rPr>
         <w:t>Untuk</w:t>
       </w:r>
-      <w:proofErr w:type="spellEnd"/>
       <w:r>
         <w:rPr>
           <w:rFonts w:asciiTheme="minorHAnsi" w:hAnsiTheme="minorHAnsi" w:cstheme="minorHAnsi"/>
           <w:sz w:val="24"/>
           <w:szCs w:val="24"/>
         </w:rPr>
-        <w:t xml:space="preserve"> </w:t>
-      </w:r>
-      <w:proofErr w:type="spellStart"/>
+        <w:t xml:space="preserve"> soal perhitungan, maka c</w:t>
+      </w:r>
       <w:r>
         <w:rPr>
           <w:rFonts w:asciiTheme="minorHAnsi" w:hAnsiTheme="minorHAnsi" w:cstheme="minorHAnsi"/>
           <w:sz w:val="24"/>
           <w:szCs w:val="24"/>
         </w:rPr>
-        <w:t>soal</w:t>
-      </w:r>
-      <w:proofErr w:type="spellEnd"/>
-      <w:r>
-        <w:rPr>
-          <w:rFonts w:asciiTheme="minorHAnsi" w:hAnsiTheme="minorHAnsi" w:cstheme="minorHAnsi"/>
-          <w:sz w:val="24"/>
-          <w:szCs w:val="24"/>
-        </w:rPr>
-        <w:t xml:space="preserve"> </w:t>
-      </w:r>
-      <w:proofErr w:type="spellStart"/>
-      <w:r>
-        <w:rPr>
-          <w:rFonts w:asciiTheme="minorHAnsi" w:hAnsiTheme="minorHAnsi" w:cstheme="minorHAnsi"/>
-          <w:sz w:val="24"/>
-          <w:szCs w:val="24"/>
-        </w:rPr>
-        <w:t>perhitungan</w:t>
-      </w:r>
-      <w:proofErr w:type="spellEnd"/>
-      <w:r>
-        <w:rPr>
-          <w:rFonts w:asciiTheme="minorHAnsi" w:hAnsiTheme="minorHAnsi" w:cstheme="minorHAnsi"/>
-          <w:sz w:val="24"/>
-          <w:szCs w:val="24"/>
-        </w:rPr>
-        <w:t xml:space="preserve">, </w:t>
-      </w:r>
-      <w:proofErr w:type="spellStart"/>
-      <w:r>
-        <w:rPr>
-          <w:rFonts w:asciiTheme="minorHAnsi" w:hAnsiTheme="minorHAnsi" w:cstheme="minorHAnsi"/>
-          <w:sz w:val="24"/>
-          <w:szCs w:val="24"/>
-        </w:rPr>
-        <w:t>maka</w:t>
-      </w:r>
-      <w:proofErr w:type="spellEnd"/>
-      <w:r>
-        <w:rPr>
-          <w:rFonts w:asciiTheme="minorHAnsi" w:hAnsiTheme="minorHAnsi" w:cstheme="minorHAnsi"/>
-          <w:sz w:val="24"/>
-          <w:szCs w:val="24"/>
-        </w:rPr>
-        <w:t xml:space="preserve"> </w:t>
-      </w:r>
-      <w:proofErr w:type="spellStart"/>
-      <w:r>
-        <w:rPr>
-          <w:rFonts w:asciiTheme="minorHAnsi" w:hAnsiTheme="minorHAnsi" w:cstheme="minorHAnsi"/>
-          <w:sz w:val="24"/>
-          <w:szCs w:val="24"/>
-        </w:rPr>
-        <w:t>c</w:t>
-      </w:r>
-      <w:r>
-        <w:rPr>
-          <w:rFonts w:asciiTheme="minorHAnsi" w:hAnsiTheme="minorHAnsi" w:cstheme="minorHAnsi"/>
-          <w:sz w:val="24"/>
-          <w:szCs w:val="24"/>
-        </w:rPr>
-        <w:t>ara</w:t>
-      </w:r>
-      <w:proofErr w:type="spellEnd"/>
-      <w:r>
-        <w:rPr>
-          <w:rFonts w:asciiTheme="minorHAnsi" w:hAnsiTheme="minorHAnsi" w:cstheme="minorHAnsi"/>
-          <w:sz w:val="24"/>
-          <w:szCs w:val="24"/>
-        </w:rPr>
-        <w:t xml:space="preserve"> </w:t>
-      </w:r>
-      <w:proofErr w:type="spellStart"/>
-      <w:r>
-        <w:rPr>
-          <w:rFonts w:asciiTheme="minorHAnsi" w:hAnsiTheme="minorHAnsi" w:cstheme="minorHAnsi"/>
-          <w:sz w:val="24"/>
-          <w:szCs w:val="24"/>
-        </w:rPr>
-        <w:t>atau</w:t>
-      </w:r>
-      <w:proofErr w:type="spellEnd"/>
-      <w:r>
-        <w:rPr>
-          <w:rFonts w:asciiTheme="minorHAnsi" w:hAnsiTheme="minorHAnsi" w:cstheme="minorHAnsi"/>
-          <w:sz w:val="24"/>
-          <w:szCs w:val="24"/>
-        </w:rPr>
-        <w:t xml:space="preserve"> </w:t>
-      </w:r>
-      <w:proofErr w:type="spellStart"/>
-      <w:r>
-        <w:rPr>
-          <w:rFonts w:asciiTheme="minorHAnsi" w:hAnsiTheme="minorHAnsi" w:cstheme="minorHAnsi"/>
-          <w:sz w:val="24"/>
-          <w:szCs w:val="24"/>
-        </w:rPr>
-        <w:t>langkah</w:t>
-      </w:r>
-      <w:proofErr w:type="spellEnd"/>
-      <w:r>
-        <w:rPr>
-          <w:rFonts w:asciiTheme="minorHAnsi" w:hAnsiTheme="minorHAnsi" w:cstheme="minorHAnsi"/>
-          <w:sz w:val="24"/>
-          <w:szCs w:val="24"/>
-        </w:rPr>
-        <w:t xml:space="preserve"> </w:t>
-      </w:r>
-      <w:proofErr w:type="spellStart"/>
-      <w:r>
-        <w:rPr>
-          <w:rFonts w:asciiTheme="minorHAnsi" w:hAnsiTheme="minorHAnsi" w:cstheme="minorHAnsi"/>
-          <w:sz w:val="24"/>
-          <w:szCs w:val="24"/>
-        </w:rPr>
-        <w:t>pengerjaan</w:t>
-      </w:r>
-      <w:proofErr w:type="spellEnd"/>
-      <w:r>
-        <w:rPr>
-          <w:rFonts w:asciiTheme="minorHAnsi" w:hAnsiTheme="minorHAnsi" w:cstheme="minorHAnsi"/>
-          <w:sz w:val="24"/>
-          <w:szCs w:val="24"/>
-        </w:rPr>
-        <w:t xml:space="preserve"> </w:t>
-      </w:r>
-      <w:proofErr w:type="spellStart"/>
+        <w:t xml:space="preserve">ara atau langkah pengerjaan </w:t>
+      </w:r>
       <w:r>
         <w:rPr>
           <w:rFonts w:asciiTheme="minorHAnsi" w:hAnsiTheme="minorHAnsi" w:cstheme="minorHAnsi"/>
@@ -1017,32 +772,13 @@
         </w:rPr>
         <w:t>wajib</w:t>
       </w:r>
-      <w:proofErr w:type="spellEnd"/>
       <w:r>
         <w:rPr>
           <w:rFonts w:asciiTheme="minorHAnsi" w:hAnsiTheme="minorHAnsi" w:cstheme="minorHAnsi"/>
           <w:sz w:val="24"/>
           <w:szCs w:val="24"/>
         </w:rPr>
-        <w:t xml:space="preserve"> </w:t>
-      </w:r>
-      <w:proofErr w:type="spellStart"/>
-      <w:r>
-        <w:rPr>
-          <w:rFonts w:asciiTheme="minorHAnsi" w:hAnsiTheme="minorHAnsi" w:cstheme="minorHAnsi"/>
-          <w:sz w:val="24"/>
-          <w:szCs w:val="24"/>
-        </w:rPr>
-        <w:t>dituliskan</w:t>
-      </w:r>
-      <w:proofErr w:type="spellEnd"/>
-      <w:r>
-        <w:rPr>
-          <w:rFonts w:asciiTheme="minorHAnsi" w:hAnsiTheme="minorHAnsi" w:cstheme="minorHAnsi"/>
-          <w:sz w:val="24"/>
-          <w:szCs w:val="24"/>
-        </w:rPr>
-        <w:t>.</w:t>
+        <w:t xml:space="preserve"> dituliskan.</w:t>
       </w:r>
     </w:p>
     <w:p>
@@ -1060,150 +796,30 @@
           <w:szCs w:val="24"/>
         </w:rPr>
       </w:pPr>
-      <w:proofErr w:type="spellStart"/>
       <w:r>
         <w:rPr>
           <w:rFonts w:asciiTheme="minorHAnsi" w:hAnsiTheme="minorHAnsi" w:cstheme="minorHAnsi"/>
           <w:sz w:val="24"/>
           <w:szCs w:val="24"/>
         </w:rPr>
-        <w:t>Setiap</w:t>
-      </w:r>
-      <w:proofErr w:type="spellEnd"/>
+        <w:t xml:space="preserve">Setiap anggota kelompok </w:t>
+      </w:r>
       <w:r>
         <w:rPr>
           <w:rFonts w:asciiTheme="minorHAnsi" w:hAnsiTheme="minorHAnsi" w:cstheme="minorHAnsi"/>
           <w:sz w:val="24"/>
           <w:szCs w:val="24"/>
-        </w:rPr>
-        <w:t xml:space="preserve"> </w:t>
-      </w:r>
-      <w:proofErr w:type="spellStart"/>
+          <w:u w:val="single"/>
+        </w:rPr>
+        <w:t>wajib</w:t>
+      </w:r>
       <w:r>
         <w:rPr>
           <w:rFonts w:asciiTheme="minorHAnsi" w:hAnsiTheme="minorHAnsi" w:cstheme="minorHAnsi"/>
           <w:sz w:val="24"/>
           <w:szCs w:val="24"/>
         </w:rPr>
-        <w:t>anggota</w:t>
-      </w:r>
-      <w:proofErr w:type="spellEnd"/>
-      <w:r>
-        <w:rPr>
-          <w:rFonts w:asciiTheme="minorHAnsi" w:hAnsiTheme="minorHAnsi" w:cstheme="minorHAnsi"/>
-          <w:sz w:val="24"/>
-          <w:szCs w:val="24"/>
-        </w:rPr>
-        <w:t xml:space="preserve"> </w:t>
-      </w:r>
-      <w:proofErr w:type="spellStart"/>
-      <w:r>
-        <w:rPr>
-          <w:rFonts w:asciiTheme="minorHAnsi" w:hAnsiTheme="minorHAnsi" w:cstheme="minorHAnsi"/>
-          <w:sz w:val="24"/>
-          <w:szCs w:val="24"/>
-        </w:rPr>
-        <w:t>kelompok</w:t>
-      </w:r>
-      <w:proofErr w:type="spellEnd"/>
-      <w:r>
-        <w:rPr>
-          <w:rFonts w:asciiTheme="minorHAnsi" w:hAnsiTheme="minorHAnsi" w:cstheme="minorHAnsi"/>
-          <w:sz w:val="24"/>
-          <w:szCs w:val="24"/>
-        </w:rPr>
-        <w:t xml:space="preserve"> </w:t>
-      </w:r>
-      <w:proofErr w:type="spellStart"/>
-      <w:r>
-        <w:rPr>
-          <w:rFonts w:asciiTheme="minorHAnsi" w:hAnsiTheme="minorHAnsi" w:cstheme="minorHAnsi"/>
-          <w:sz w:val="24"/>
-          <w:szCs w:val="24"/>
-          <w:u w:val="single"/>
-        </w:rPr>
-        <w:t>wajib</w:t>
-      </w:r>
-      <w:proofErr w:type="spellEnd"/>
-      <w:r>
-        <w:rPr>
-          <w:rFonts w:asciiTheme="minorHAnsi" w:hAnsiTheme="minorHAnsi" w:cstheme="minorHAnsi"/>
-          <w:sz w:val="24"/>
-          <w:szCs w:val="24"/>
-        </w:rPr>
-        <w:t xml:space="preserve"> </w:t>
-      </w:r>
-      <w:proofErr w:type="spellStart"/>
-      <w:r>
-        <w:rPr>
-          <w:rFonts w:asciiTheme="minorHAnsi" w:hAnsiTheme="minorHAnsi" w:cstheme="minorHAnsi"/>
-          <w:sz w:val="24"/>
-          <w:szCs w:val="24"/>
-        </w:rPr>
-        <w:t>mengerjakan</w:t>
-      </w:r>
-      <w:proofErr w:type="spellEnd"/>
-      <w:r>
-        <w:rPr>
-          <w:rFonts w:asciiTheme="minorHAnsi" w:hAnsiTheme="minorHAnsi" w:cstheme="minorHAnsi"/>
-          <w:sz w:val="24"/>
-          <w:szCs w:val="24"/>
-        </w:rPr>
-        <w:t xml:space="preserve"> </w:t>
-      </w:r>
-      <w:proofErr w:type="spellStart"/>
-      <w:r>
-        <w:rPr>
-          <w:rFonts w:asciiTheme="minorHAnsi" w:hAnsiTheme="minorHAnsi" w:cstheme="minorHAnsi"/>
-          <w:sz w:val="24"/>
-          <w:szCs w:val="24"/>
-        </w:rPr>
-        <w:t>soal</w:t>
-      </w:r>
-      <w:proofErr w:type="spellEnd"/>
-      <w:r>
-        <w:rPr>
-          <w:rFonts w:asciiTheme="minorHAnsi" w:hAnsiTheme="minorHAnsi" w:cstheme="minorHAnsi"/>
-          <w:sz w:val="24"/>
-          <w:szCs w:val="24"/>
-        </w:rPr>
-        <w:t xml:space="preserve"> (</w:t>
-      </w:r>
-      <w:proofErr w:type="spellStart"/>
-      <w:r>
-        <w:rPr>
-          <w:rFonts w:asciiTheme="minorHAnsi" w:hAnsiTheme="minorHAnsi" w:cstheme="minorHAnsi"/>
-          <w:sz w:val="24"/>
-          <w:szCs w:val="24"/>
-        </w:rPr>
-        <w:t>ikut</w:t>
-      </w:r>
-      <w:proofErr w:type="spellEnd"/>
-      <w:r>
-        <w:rPr>
-          <w:rFonts w:asciiTheme="minorHAnsi" w:hAnsiTheme="minorHAnsi" w:cstheme="minorHAnsi"/>
-          <w:sz w:val="24"/>
-          <w:szCs w:val="24"/>
-        </w:rPr>
-        <w:t xml:space="preserve"> </w:t>
-      </w:r>
-      <w:proofErr w:type="spellStart"/>
-      <w:r>
-        <w:rPr>
-          <w:rFonts w:asciiTheme="minorHAnsi" w:hAnsiTheme="minorHAnsi" w:cstheme="minorHAnsi"/>
-          <w:sz w:val="24"/>
-          <w:szCs w:val="24"/>
-        </w:rPr>
-        <w:t>berkontribusi</w:t>
-      </w:r>
-      <w:proofErr w:type="spellEnd"/>
-      <w:r>
-        <w:rPr>
-          <w:rFonts w:asciiTheme="minorHAnsi" w:hAnsiTheme="minorHAnsi" w:cstheme="minorHAnsi"/>
-          <w:sz w:val="24"/>
-          <w:szCs w:val="24"/>
-        </w:rPr>
-        <w:t>).</w:t>
+        <w:t xml:space="preserve"> mengerjakan soal (ikut berkontribusi).</w:t>
       </w:r>
     </w:p>
     <w:p>
@@ -1228,287 +844,7 @@
           <w:sz w:val="24"/>
           <w:szCs w:val="24"/>
         </w:rPr>
-        <w:t xml:space="preserve">Anggota </w:t>
-      </w:r>
-      <w:proofErr w:type="spellStart"/>
-      <w:r>
-        <w:rPr>
-          <w:rFonts w:asciiTheme="minorHAnsi" w:hAnsiTheme="minorHAnsi" w:cstheme="minorHAnsi"/>
-          <w:color w:val="FF0000"/>
-          <w:sz w:val="24"/>
-          <w:szCs w:val="24"/>
-        </w:rPr>
-        <w:t>kelompok</w:t>
-      </w:r>
-      <w:proofErr w:type="spellEnd"/>
-      <w:r>
-        <w:rPr>
-          <w:rFonts w:asciiTheme="minorHAnsi" w:hAnsiTheme="minorHAnsi" w:cstheme="minorHAnsi"/>
-          <w:color w:val="FF0000"/>
-          <w:sz w:val="24"/>
-          <w:szCs w:val="24"/>
-        </w:rPr>
-        <w:t xml:space="preserve"> yang </w:t>
-      </w:r>
-      <w:proofErr w:type="spellStart"/>
-      <w:r>
-        <w:rPr>
-          <w:rFonts w:asciiTheme="minorHAnsi" w:hAnsiTheme="minorHAnsi" w:cstheme="minorHAnsi"/>
-          <w:color w:val="FF0000"/>
-          <w:sz w:val="24"/>
-          <w:szCs w:val="24"/>
-        </w:rPr>
-        <w:t>tidak</w:t>
-      </w:r>
-      <w:proofErr w:type="spellEnd"/>
-      <w:r>
-        <w:rPr>
-          <w:rFonts w:asciiTheme="minorHAnsi" w:hAnsiTheme="minorHAnsi" w:cstheme="minorHAnsi"/>
-          <w:color w:val="FF0000"/>
-          <w:sz w:val="24"/>
-          <w:szCs w:val="24"/>
-        </w:rPr>
-        <w:t xml:space="preserve"> </w:t>
-      </w:r>
-      <w:proofErr w:type="spellStart"/>
-      <w:r>
-        <w:rPr>
-          <w:rFonts w:asciiTheme="minorHAnsi" w:hAnsiTheme="minorHAnsi" w:cstheme="minorHAnsi"/>
-          <w:color w:val="FF0000"/>
-          <w:sz w:val="24"/>
-          <w:szCs w:val="24"/>
-        </w:rPr>
-        <w:t>ikut</w:t>
-      </w:r>
-      <w:proofErr w:type="spellEnd"/>
-      <w:r>
-        <w:rPr>
-          <w:rFonts w:asciiTheme="minorHAnsi" w:hAnsiTheme="minorHAnsi" w:cstheme="minorHAnsi"/>
-          <w:color w:val="FF0000"/>
-          <w:sz w:val="24"/>
-          <w:szCs w:val="24"/>
-        </w:rPr>
-        <w:t xml:space="preserve"> </w:t>
-      </w:r>
-      <w:proofErr w:type="spellStart"/>
-      <w:r>
-        <w:rPr>
-          <w:rFonts w:asciiTheme="minorHAnsi" w:hAnsiTheme="minorHAnsi" w:cstheme="minorHAnsi"/>
-          <w:color w:val="FF0000"/>
-          <w:sz w:val="24"/>
-          <w:szCs w:val="24"/>
-        </w:rPr>
-        <w:t>mengerjakan</w:t>
-      </w:r>
-      <w:proofErr w:type="spellEnd"/>
-      <w:r>
-        <w:rPr>
-          <w:rFonts w:asciiTheme="minorHAnsi" w:hAnsiTheme="minorHAnsi" w:cstheme="minorHAnsi"/>
-          <w:color w:val="FF0000"/>
-          <w:sz w:val="24"/>
-          <w:szCs w:val="24"/>
-        </w:rPr>
-        <w:t xml:space="preserve"> </w:t>
-      </w:r>
-      <w:proofErr w:type="spellStart"/>
-      <w:r>
-        <w:rPr>
-          <w:rFonts w:asciiTheme="minorHAnsi" w:hAnsiTheme="minorHAnsi" w:cstheme="minorHAnsi"/>
-          <w:color w:val="FF0000"/>
-          <w:sz w:val="24"/>
-          <w:szCs w:val="24"/>
-        </w:rPr>
-        <w:t>maka</w:t>
-      </w:r>
-      <w:proofErr w:type="spellEnd"/>
-      <w:r>
-        <w:rPr>
-          <w:rFonts w:asciiTheme="minorHAnsi" w:hAnsiTheme="minorHAnsi" w:cstheme="minorHAnsi"/>
-          <w:color w:val="FF0000"/>
-          <w:sz w:val="24"/>
-          <w:szCs w:val="24"/>
-        </w:rPr>
-        <w:t xml:space="preserve"> </w:t>
-      </w:r>
-      <w:proofErr w:type="spellStart"/>
-      <w:r>
-        <w:rPr>
-          <w:rFonts w:asciiTheme="minorHAnsi" w:hAnsiTheme="minorHAnsi" w:cstheme="minorHAnsi"/>
-          <w:color w:val="FF0000"/>
-          <w:sz w:val="24"/>
-          <w:szCs w:val="24"/>
-        </w:rPr>
-        <w:t>nilainya</w:t>
-      </w:r>
-      <w:proofErr w:type="spellEnd"/>
-      <w:r>
-        <w:rPr>
-          <w:rFonts w:asciiTheme="minorHAnsi" w:hAnsiTheme="minorHAnsi" w:cstheme="minorHAnsi"/>
-          <w:color w:val="FF0000"/>
-          <w:sz w:val="24"/>
-          <w:szCs w:val="24"/>
-        </w:rPr>
-        <w:t xml:space="preserve"> </w:t>
-      </w:r>
-      <w:proofErr w:type="spellStart"/>
-      <w:r>
-        <w:rPr>
-          <w:rFonts w:asciiTheme="minorHAnsi" w:hAnsiTheme="minorHAnsi" w:cstheme="minorHAnsi"/>
-          <w:color w:val="FF0000"/>
-          <w:sz w:val="24"/>
-          <w:szCs w:val="24"/>
-        </w:rPr>
-        <w:t>nol</w:t>
-      </w:r>
-      <w:proofErr w:type="spellEnd"/>
-      <w:r>
-        <w:rPr>
-          <w:rFonts w:asciiTheme="minorHAnsi" w:hAnsiTheme="minorHAnsi" w:cstheme="minorHAnsi"/>
-          <w:color w:val="FF0000"/>
-          <w:sz w:val="24"/>
-          <w:szCs w:val="24"/>
-        </w:rPr>
-        <w:t xml:space="preserve">, </w:t>
-      </w:r>
-      <w:proofErr w:type="spellStart"/>
-      <w:r>
-        <w:rPr>
-          <w:rFonts w:asciiTheme="minorHAnsi" w:hAnsiTheme="minorHAnsi" w:cstheme="minorHAnsi"/>
-          <w:color w:val="FF0000"/>
-          <w:sz w:val="24"/>
-          <w:szCs w:val="24"/>
-        </w:rPr>
-        <w:t>nama</w:t>
-      </w:r>
-      <w:proofErr w:type="spellEnd"/>
-      <w:r>
-        <w:rPr>
-          <w:rFonts w:asciiTheme="minorHAnsi" w:hAnsiTheme="minorHAnsi" w:cstheme="minorHAnsi"/>
-          <w:color w:val="FF0000"/>
-          <w:sz w:val="24"/>
-          <w:szCs w:val="24"/>
-        </w:rPr>
-        <w:t xml:space="preserve"> </w:t>
-      </w:r>
-      <w:proofErr w:type="spellStart"/>
-      <w:r>
-        <w:rPr>
-          <w:rFonts w:asciiTheme="minorHAnsi" w:hAnsiTheme="minorHAnsi" w:cstheme="minorHAnsi"/>
-          <w:color w:val="FF0000"/>
-          <w:sz w:val="24"/>
-          <w:szCs w:val="24"/>
-        </w:rPr>
-        <w:t>mahasiswa</w:t>
-      </w:r>
-      <w:proofErr w:type="spellEnd"/>
-      <w:r>
-        <w:rPr>
-          <w:rFonts w:asciiTheme="minorHAnsi" w:hAnsiTheme="minorHAnsi" w:cstheme="minorHAnsi"/>
-          <w:color w:val="FF0000"/>
-          <w:sz w:val="24"/>
-          <w:szCs w:val="24"/>
-        </w:rPr>
-        <w:t xml:space="preserve"> </w:t>
-      </w:r>
-      <w:proofErr w:type="spellStart"/>
-      <w:r>
-        <w:rPr>
-          <w:rFonts w:asciiTheme="minorHAnsi" w:hAnsiTheme="minorHAnsi" w:cstheme="minorHAnsi"/>
-          <w:color w:val="FF0000"/>
-          <w:sz w:val="24"/>
-          <w:szCs w:val="24"/>
-        </w:rPr>
-        <w:t>tersebut</w:t>
-      </w:r>
-      <w:proofErr w:type="spellEnd"/>
-      <w:r>
-        <w:rPr>
-          <w:rFonts w:asciiTheme="minorHAnsi" w:hAnsiTheme="minorHAnsi" w:cstheme="minorHAnsi"/>
-          <w:color w:val="FF0000"/>
-          <w:sz w:val="24"/>
-          <w:szCs w:val="24"/>
-        </w:rPr>
-        <w:t xml:space="preserve"> </w:t>
-      </w:r>
-      <w:proofErr w:type="spellStart"/>
-      <w:r>
-        <w:rPr>
-          <w:rFonts w:asciiTheme="minorHAnsi" w:hAnsiTheme="minorHAnsi" w:cstheme="minorHAnsi"/>
-          <w:color w:val="FF0000"/>
-          <w:sz w:val="24"/>
-          <w:szCs w:val="24"/>
-        </w:rPr>
-        <w:t>tidak</w:t>
-      </w:r>
-      <w:proofErr w:type="spellEnd"/>
-      <w:r>
-        <w:rPr>
-          <w:rFonts w:asciiTheme="minorHAnsi" w:hAnsiTheme="minorHAnsi" w:cstheme="minorHAnsi"/>
-          <w:color w:val="FF0000"/>
-          <w:sz w:val="24"/>
-          <w:szCs w:val="24"/>
-        </w:rPr>
-        <w:t xml:space="preserve"> </w:t>
-      </w:r>
-      <w:proofErr w:type="spellStart"/>
-      <w:r>
-        <w:rPr>
-          <w:rFonts w:asciiTheme="minorHAnsi" w:hAnsiTheme="minorHAnsi" w:cstheme="minorHAnsi"/>
-          <w:color w:val="FF0000"/>
-          <w:sz w:val="24"/>
-          <w:szCs w:val="24"/>
-        </w:rPr>
-        <w:t>perlu</w:t>
-      </w:r>
-      <w:proofErr w:type="spellEnd"/>
-      <w:r>
-        <w:rPr>
-          <w:rFonts w:asciiTheme="minorHAnsi" w:hAnsiTheme="minorHAnsi" w:cstheme="minorHAnsi"/>
-          <w:color w:val="FF0000"/>
-          <w:sz w:val="24"/>
-          <w:szCs w:val="24"/>
-        </w:rPr>
-        <w:t xml:space="preserve"> </w:t>
-      </w:r>
-      <w:proofErr w:type="spellStart"/>
-      <w:r>
-        <w:rPr>
-          <w:rFonts w:asciiTheme="minorHAnsi" w:hAnsiTheme="minorHAnsi" w:cstheme="minorHAnsi"/>
-          <w:color w:val="FF0000"/>
-          <w:sz w:val="24"/>
-          <w:szCs w:val="24"/>
-        </w:rPr>
-        <w:t>ditulis</w:t>
-      </w:r>
-      <w:proofErr w:type="spellEnd"/>
-      <w:r>
-        <w:rPr>
-          <w:rFonts w:asciiTheme="minorHAnsi" w:hAnsiTheme="minorHAnsi" w:cstheme="minorHAnsi"/>
-          <w:color w:val="FF0000"/>
-          <w:sz w:val="24"/>
-          <w:szCs w:val="24"/>
-        </w:rPr>
-        <w:t xml:space="preserve"> di </w:t>
-      </w:r>
-      <w:proofErr w:type="spellStart"/>
-      <w:r>
-        <w:rPr>
-          <w:rFonts w:asciiTheme="minorHAnsi" w:hAnsiTheme="minorHAnsi" w:cstheme="minorHAnsi"/>
-          <w:color w:val="FF0000"/>
-          <w:sz w:val="24"/>
-          <w:szCs w:val="24"/>
-        </w:rPr>
-        <w:t>tabel</w:t>
-      </w:r>
-      <w:proofErr w:type="spellEnd"/>
-      <w:r>
-        <w:rPr>
-          <w:rFonts w:asciiTheme="minorHAnsi" w:hAnsiTheme="minorHAnsi" w:cstheme="minorHAnsi"/>
-          <w:color w:val="FF0000"/>
-          <w:sz w:val="24"/>
-          <w:szCs w:val="24"/>
-        </w:rPr>
-        <w:t>.</w:t>
+        <w:t>Anggota kelompok yang tidak ikut mengerjakan maka nilainya nol, nama mahasiswa tersebut tidak perlu ditulis di tabel.</w:t>
       </w:r>
     </w:p>
     <w:p>
@@ -1526,134 +862,40 @@
           <w:szCs w:val="24"/>
         </w:rPr>
       </w:pPr>
-      <w:proofErr w:type="spellStart"/>
       <w:r>
         <w:rPr>
           <w:rFonts w:asciiTheme="minorHAnsi" w:hAnsiTheme="minorHAnsi" w:cstheme="minorHAnsi"/>
           <w:sz w:val="24"/>
           <w:szCs w:val="24"/>
         </w:rPr>
-        <w:t>Unggah</w:t>
-      </w:r>
-      <w:proofErr w:type="spellEnd"/>
+        <w:t>Unggah jawaban ke LMS</w:t>
+      </w:r>
       <w:r>
         <w:rPr>
           <w:rFonts w:asciiTheme="minorHAnsi" w:hAnsiTheme="minorHAnsi" w:cstheme="minorHAnsi"/>
           <w:sz w:val="24"/>
           <w:szCs w:val="24"/>
+          <w:u w:val="single"/>
         </w:rPr>
         <w:t xml:space="preserve"> </w:t>
       </w:r>
-      <w:proofErr w:type="spellStart"/>
       <w:r>
         <w:rPr>
           <w:rFonts w:asciiTheme="minorHAnsi" w:hAnsiTheme="minorHAnsi" w:cstheme="minorHAnsi"/>
           <w:sz w:val="24"/>
           <w:szCs w:val="24"/>
-        </w:rPr>
-        <w:t>jawaban</w:t>
-      </w:r>
-      <w:proofErr w:type="spellEnd"/>
+          <w:u w:val="single"/>
+        </w:rPr>
+        <w:t>diwakili</w:t>
+      </w:r>
       <w:r>
         <w:rPr>
           <w:rFonts w:asciiTheme="minorHAnsi" w:hAnsiTheme="minorHAnsi" w:cstheme="minorHAnsi"/>
           <w:sz w:val="24"/>
           <w:szCs w:val="24"/>
         </w:rPr>
-        <w:t xml:space="preserve"> </w:t>
-      </w:r>
-      <w:proofErr w:type="spellStart"/>
-      <w:r>
-        <w:rPr>
-          <w:rFonts w:asciiTheme="minorHAnsi" w:hAnsiTheme="minorHAnsi" w:cstheme="minorHAnsi"/>
-          <w:sz w:val="24"/>
-          <w:szCs w:val="24"/>
-        </w:rPr>
-        <w:t>ke</w:t>
-      </w:r>
-      <w:proofErr w:type="spellEnd"/>
-      <w:r>
-        <w:rPr>
-          <w:rFonts w:asciiTheme="minorHAnsi" w:hAnsiTheme="minorHAnsi" w:cstheme="minorHAnsi"/>
-          <w:sz w:val="24"/>
-          <w:szCs w:val="24"/>
-        </w:rPr>
-        <w:t xml:space="preserve"> LMS</w:t>
-      </w:r>
-      <w:r>
-        <w:rPr>
-          <w:rFonts w:asciiTheme="minorHAnsi" w:hAnsiTheme="minorHAnsi" w:cstheme="minorHAnsi"/>
-          <w:sz w:val="24"/>
-          <w:szCs w:val="24"/>
-          <w:u w:val="single"/>
-        </w:rPr>
-        <w:t xml:space="preserve"> </w:t>
-      </w:r>
-      <w:proofErr w:type="spellStart"/>
-      <w:r>
-        <w:rPr>
-          <w:rFonts w:asciiTheme="minorHAnsi" w:hAnsiTheme="minorHAnsi" w:cstheme="minorHAnsi"/>
-          <w:sz w:val="24"/>
-          <w:szCs w:val="24"/>
-          <w:u w:val="single"/>
-        </w:rPr>
-        <w:t>diwakili</w:t>
-      </w:r>
-      <w:proofErr w:type="spellEnd"/>
-      <w:r>
-        <w:rPr>
-          <w:rFonts w:asciiTheme="minorHAnsi" w:hAnsiTheme="minorHAnsi" w:cstheme="minorHAnsi"/>
-          <w:sz w:val="24"/>
-          <w:szCs w:val="24"/>
-        </w:rPr>
-        <w:t xml:space="preserve"> oleh salah </w:t>
-      </w:r>
-      <w:proofErr w:type="spellStart"/>
-      <w:r>
-        <w:rPr>
-          <w:rFonts w:asciiTheme="minorHAnsi" w:hAnsiTheme="minorHAnsi" w:cstheme="minorHAnsi"/>
-          <w:sz w:val="24"/>
-          <w:szCs w:val="24"/>
-        </w:rPr>
-        <w:t>satu</w:t>
-      </w:r>
-      <w:proofErr w:type="spellEnd"/>
-      <w:r>
-        <w:rPr>
-          <w:rFonts w:asciiTheme="minorHAnsi" w:hAnsiTheme="minorHAnsi" w:cstheme="minorHAnsi"/>
-          <w:sz w:val="24"/>
-          <w:szCs w:val="24"/>
-        </w:rPr>
-        <w:t xml:space="preserve"> </w:t>
-      </w:r>
-      <w:proofErr w:type="spellStart"/>
-      <w:r>
-        <w:rPr>
-          <w:rFonts w:asciiTheme="minorHAnsi" w:hAnsiTheme="minorHAnsi" w:cstheme="minorHAnsi"/>
-          <w:sz w:val="24"/>
-          <w:szCs w:val="24"/>
-        </w:rPr>
-        <w:t>anggota</w:t>
-      </w:r>
-      <w:proofErr w:type="spellEnd"/>
-      <w:r>
-        <w:rPr>
-          <w:rFonts w:asciiTheme="minorHAnsi" w:hAnsiTheme="minorHAnsi" w:cstheme="minorHAnsi"/>
-          <w:sz w:val="24"/>
-          <w:szCs w:val="24"/>
-        </w:rPr>
-        <w:t xml:space="preserve"> </w:t>
-      </w:r>
-      <w:proofErr w:type="spellStart"/>
-      <w:r>
-        <w:rPr>
-          <w:rFonts w:asciiTheme="minorHAnsi" w:hAnsiTheme="minorHAnsi" w:cstheme="minorHAnsi"/>
-          <w:sz w:val="24"/>
-          <w:szCs w:val="24"/>
-        </w:rPr>
-        <w:t>kelompok</w:t>
-      </w:r>
-      <w:proofErr w:type="spellEnd"/>
+        <w:t xml:space="preserve"> oleh salah satu anggota kelompok</w:t>
+      </w:r>
       <w:r>
         <w:rPr>
           <w:rFonts w:asciiTheme="minorHAnsi" w:hAnsiTheme="minorHAnsi" w:cstheme="minorHAnsi"/>
@@ -1678,168 +920,38 @@
           <w:szCs w:val="24"/>
         </w:rPr>
       </w:pPr>
-      <w:proofErr w:type="spellStart"/>
       <w:r>
         <w:rPr>
           <w:rFonts w:asciiTheme="minorHAnsi" w:hAnsiTheme="minorHAnsi" w:cstheme="minorHAnsi"/>
           <w:sz w:val="24"/>
           <w:szCs w:val="24"/>
         </w:rPr>
-        <w:t>Lengkapi</w:t>
-      </w:r>
-      <w:proofErr w:type="spellEnd"/>
+        <w:t xml:space="preserve">Lengkapi tabel </w:t>
+      </w:r>
       <w:r>
         <w:rPr>
           <w:rFonts w:asciiTheme="minorHAnsi" w:hAnsiTheme="minorHAnsi" w:cstheme="minorHAnsi"/>
           <w:sz w:val="24"/>
           <w:szCs w:val="24"/>
         </w:rPr>
-        <w:t xml:space="preserve"> </w:t>
-      </w:r>
-      <w:proofErr w:type="spellStart"/>
+        <w:t xml:space="preserve">pernyataan </w:t>
+      </w:r>
       <w:r>
         <w:rPr>
           <w:rFonts w:asciiTheme="minorHAnsi" w:hAnsiTheme="minorHAnsi" w:cstheme="minorHAnsi"/>
           <w:sz w:val="24"/>
           <w:szCs w:val="24"/>
         </w:rPr>
-        <w:t>tabel</w:t>
-      </w:r>
-      <w:proofErr w:type="spellEnd"/>
+        <w:t>di bawah ini</w:t>
+      </w:r>
       <w:r>
         <w:rPr>
           <w:rFonts w:asciiTheme="minorHAnsi" w:hAnsiTheme="minorHAnsi" w:cstheme="minorHAnsi"/>
           <w:sz w:val="24"/>
           <w:szCs w:val="24"/>
         </w:rPr>
-        <w:t xml:space="preserve"> </w:t>
-      </w:r>
-      <w:proofErr w:type="spellStart"/>
-      <w:r>
-        <w:rPr>
-          <w:rFonts w:asciiTheme="minorHAnsi" w:hAnsiTheme="minorHAnsi" w:cstheme="minorHAnsi"/>
-          <w:sz w:val="24"/>
-          <w:szCs w:val="24"/>
-        </w:rPr>
-        <w:t>pernyataan</w:t>
-      </w:r>
-      <w:proofErr w:type="spellEnd"/>
-      <w:r>
-        <w:rPr>
-          <w:rFonts w:asciiTheme="minorHAnsi" w:hAnsiTheme="minorHAnsi" w:cstheme="minorHAnsi"/>
-          <w:sz w:val="24"/>
-          <w:szCs w:val="24"/>
-        </w:rPr>
-        <w:t xml:space="preserve"> </w:t>
-      </w:r>
-      <w:r>
-        <w:rPr>
-          <w:rFonts w:asciiTheme="minorHAnsi" w:hAnsiTheme="minorHAnsi" w:cstheme="minorHAnsi"/>
-          <w:sz w:val="24"/>
-          <w:szCs w:val="24"/>
-        </w:rPr>
-        <w:t xml:space="preserve">di </w:t>
-      </w:r>
-      <w:proofErr w:type="spellStart"/>
-      <w:r>
-        <w:rPr>
-          <w:rFonts w:asciiTheme="minorHAnsi" w:hAnsiTheme="minorHAnsi" w:cstheme="minorHAnsi"/>
-          <w:sz w:val="24"/>
-          <w:szCs w:val="24"/>
-        </w:rPr>
-        <w:t>bawah</w:t>
-      </w:r>
-      <w:proofErr w:type="spellEnd"/>
-      <w:r>
-        <w:rPr>
-          <w:rFonts w:asciiTheme="minorHAnsi" w:hAnsiTheme="minorHAnsi" w:cstheme="minorHAnsi"/>
-          <w:sz w:val="24"/>
-          <w:szCs w:val="24"/>
-        </w:rPr>
-        <w:t xml:space="preserve"> </w:t>
-      </w:r>
-      <w:proofErr w:type="spellStart"/>
-      <w:r>
-        <w:rPr>
-          <w:rFonts w:asciiTheme="minorHAnsi" w:hAnsiTheme="minorHAnsi" w:cstheme="minorHAnsi"/>
-          <w:sz w:val="24"/>
-          <w:szCs w:val="24"/>
-        </w:rPr>
-        <w:t>ini</w:t>
-      </w:r>
-      <w:proofErr w:type="spellEnd"/>
-      <w:r>
-        <w:rPr>
-          <w:rFonts w:asciiTheme="minorHAnsi" w:hAnsiTheme="minorHAnsi" w:cstheme="minorHAnsi"/>
-          <w:sz w:val="24"/>
-          <w:szCs w:val="24"/>
-        </w:rPr>
-        <w:t xml:space="preserve"> </w:t>
-      </w:r>
-      <w:proofErr w:type="spellStart"/>
-      <w:r>
-        <w:rPr>
-          <w:rFonts w:asciiTheme="minorHAnsi" w:hAnsiTheme="minorHAnsi" w:cstheme="minorHAnsi"/>
-          <w:sz w:val="24"/>
-          <w:szCs w:val="24"/>
-        </w:rPr>
-        <w:t>sebagai</w:t>
-      </w:r>
-      <w:proofErr w:type="spellEnd"/>
-      <w:r>
-        <w:rPr>
-          <w:rFonts w:asciiTheme="minorHAnsi" w:hAnsiTheme="minorHAnsi" w:cstheme="minorHAnsi"/>
-          <w:sz w:val="24"/>
-          <w:szCs w:val="24"/>
-        </w:rPr>
-        <w:t xml:space="preserve"> </w:t>
-      </w:r>
-      <w:proofErr w:type="spellStart"/>
-      <w:r>
-        <w:rPr>
-          <w:rFonts w:asciiTheme="minorHAnsi" w:hAnsiTheme="minorHAnsi" w:cstheme="minorHAnsi"/>
-          <w:sz w:val="24"/>
-          <w:szCs w:val="24"/>
-        </w:rPr>
-        <w:t>syarat</w:t>
-      </w:r>
-      <w:proofErr w:type="spellEnd"/>
-      <w:r>
-        <w:rPr>
-          <w:rFonts w:asciiTheme="minorHAnsi" w:hAnsiTheme="minorHAnsi" w:cstheme="minorHAnsi"/>
-          <w:sz w:val="24"/>
-          <w:szCs w:val="24"/>
-        </w:rPr>
-        <w:t xml:space="preserve"> </w:t>
-      </w:r>
-      <w:proofErr w:type="spellStart"/>
-      <w:r>
-        <w:rPr>
-          <w:rFonts w:asciiTheme="minorHAnsi" w:hAnsiTheme="minorHAnsi" w:cstheme="minorHAnsi"/>
-          <w:sz w:val="24"/>
-          <w:szCs w:val="24"/>
-        </w:rPr>
-        <w:t>nilai</w:t>
-      </w:r>
-      <w:proofErr w:type="spellEnd"/>
-      <w:r>
-        <w:rPr>
-          <w:rFonts w:asciiTheme="minorHAnsi" w:hAnsiTheme="minorHAnsi" w:cstheme="minorHAnsi"/>
-          <w:sz w:val="24"/>
-          <w:szCs w:val="24"/>
-        </w:rPr>
-        <w:t xml:space="preserve"> </w:t>
-      </w:r>
-      <w:proofErr w:type="spellStart"/>
-      <w:r>
-        <w:rPr>
-          <w:rFonts w:asciiTheme="minorHAnsi" w:hAnsiTheme="minorHAnsi" w:cstheme="minorHAnsi"/>
-          <w:sz w:val="24"/>
-          <w:szCs w:val="24"/>
-        </w:rPr>
-        <w:t>diinput</w:t>
-      </w:r>
-      <w:proofErr w:type="spellEnd"/>
+        <w:t xml:space="preserve"> sebagai syarat nilai diinput</w:t>
+      </w:r>
       <w:r>
         <w:rPr>
           <w:rFonts w:asciiTheme="minorHAnsi" w:hAnsiTheme="minorHAnsi" w:cstheme="minorHAnsi"/>
@@ -1899,19 +1011,19 @@
           <w:szCs w:val="24"/>
           <w:lang w:val="en-ID"/>
         </w:rPr>
-        <w:t xml:space="preserve">Saya </w:t>
-      </w:r>
-      <w:proofErr w:type="spellStart"/>
-      <w:r>
+        <w:t>Saya menyatakan bahwa saya:</w:t>
+      </w:r>
+    </w:p>
+    <w:p>
+      <w:pPr>
+        <w:spacing w:after="120" w:line="240" w:lineRule="auto"/>
         <w:rPr>
           <w:rFonts w:cstheme="minorHAnsi"/>
           <w:b/>
           <w:szCs w:val="24"/>
           <w:lang w:val="en-ID"/>
         </w:rPr>
-        <w:t>menyatakan</w:t>
-      </w:r>
-      <w:proofErr w:type="spellEnd"/>
+      </w:pPr>
       <w:r>
         <w:rPr>
           <w:rFonts w:cstheme="minorHAnsi"/>
@@ -1919,19 +1031,20 @@
           <w:szCs w:val="24"/>
           <w:lang w:val="en-ID"/>
         </w:rPr>
-        <w:t xml:space="preserve"> </w:t>
-      </w:r>
-      <w:proofErr w:type="spellStart"/>
-      <w:r>
+        <w:tab/>
+        <w:t>(a) benar-benar ikut mengerjakan soal</w:t>
+      </w:r>
+    </w:p>
+    <w:p>
+      <w:pPr>
+        <w:spacing w:after="120" w:line="240" w:lineRule="auto"/>
         <w:rPr>
           <w:rFonts w:cstheme="minorHAnsi"/>
           <w:b/>
           <w:szCs w:val="24"/>
           <w:lang w:val="en-ID"/>
         </w:rPr>
-        <w:t>bahwa</w:t>
-      </w:r>
-      <w:proofErr w:type="spellEnd"/>
+      </w:pPr>
       <w:r>
         <w:rPr>
           <w:rFonts w:cstheme="minorHAnsi"/>
@@ -1939,19 +1052,20 @@
           <w:szCs w:val="24"/>
           <w:lang w:val="en-ID"/>
         </w:rPr>
-        <w:t xml:space="preserve"> </w:t>
-      </w:r>
-      <w:proofErr w:type="spellStart"/>
-      <w:r>
+        <w:tab/>
+        <w:t>(b) telah menjelaskan jawaban saya ke teman anggota kelompok</w:t>
+      </w:r>
+    </w:p>
+    <w:p>
+      <w:pPr>
+        <w:spacing w:after="120" w:line="240" w:lineRule="auto"/>
         <w:rPr>
           <w:rFonts w:cstheme="minorHAnsi"/>
           <w:b/>
           <w:szCs w:val="24"/>
           <w:lang w:val="en-ID"/>
         </w:rPr>
-        <w:t>saya</w:t>
-      </w:r>
-      <w:proofErr w:type="spellEnd"/>
+      </w:pPr>
       <w:r>
         <w:rPr>
           <w:rFonts w:cstheme="minorHAnsi"/>
@@ -1959,424 +1073,9 @@
           <w:szCs w:val="24"/>
           <w:lang w:val="en-ID"/>
         </w:rPr>
-        <w:t>:</w:t>
-      </w:r>
-    </w:p>
-    <w:p>
-      <w:pPr>
-        <w:spacing w:after="120" w:line="240" w:lineRule="auto"/>
-        <w:rPr>
-          <w:rFonts w:cstheme="minorHAnsi"/>
-          <w:b/>
-          <w:szCs w:val="24"/>
-          <w:lang w:val="en-ID"/>
-        </w:rPr>
-      </w:pPr>
-      <w:r>
-        <w:rPr>
-          <w:rFonts w:cstheme="minorHAnsi"/>
-          <w:b/>
-          <w:szCs w:val="24"/>
-          <w:lang w:val="en-ID"/>
-        </w:rPr>
         <w:tab/>
-        <w:t xml:space="preserve">(a) </w:t>
-      </w:r>
-      <w:proofErr w:type="spellStart"/>
-      <w:r>
-        <w:rPr>
-          <w:rFonts w:cstheme="minorHAnsi"/>
-          <w:b/>
-          <w:szCs w:val="24"/>
-          <w:lang w:val="en-ID"/>
-        </w:rPr>
-        <w:t>benar-benar</w:t>
-      </w:r>
-      <w:proofErr w:type="spellEnd"/>
-      <w:r>
-        <w:rPr>
-          <w:rFonts w:cstheme="minorHAnsi"/>
-          <w:b/>
-          <w:szCs w:val="24"/>
-          <w:lang w:val="en-ID"/>
-        </w:rPr>
-        <w:t xml:space="preserve"> </w:t>
-      </w:r>
-      <w:proofErr w:type="spellStart"/>
-      <w:r>
-        <w:rPr>
-          <w:rFonts w:cstheme="minorHAnsi"/>
-          <w:b/>
-          <w:szCs w:val="24"/>
-          <w:lang w:val="en-ID"/>
-        </w:rPr>
-        <w:t>ikut</w:t>
-      </w:r>
-      <w:proofErr w:type="spellEnd"/>
-      <w:r>
-        <w:rPr>
-          <w:rFonts w:cstheme="minorHAnsi"/>
-          <w:b/>
-          <w:szCs w:val="24"/>
-          <w:lang w:val="en-ID"/>
-        </w:rPr>
-        <w:t xml:space="preserve"> </w:t>
-      </w:r>
-      <w:proofErr w:type="spellStart"/>
-      <w:r>
-        <w:rPr>
-          <w:rFonts w:cstheme="minorHAnsi"/>
-          <w:b/>
-          <w:szCs w:val="24"/>
-          <w:lang w:val="en-ID"/>
-        </w:rPr>
-        <w:t>mengerjakan</w:t>
-      </w:r>
-      <w:proofErr w:type="spellEnd"/>
-      <w:r>
-        <w:rPr>
-          <w:rFonts w:cstheme="minorHAnsi"/>
-          <w:b/>
-          <w:szCs w:val="24"/>
-          <w:lang w:val="en-ID"/>
-        </w:rPr>
-        <w:t xml:space="preserve"> </w:t>
-      </w:r>
-      <w:proofErr w:type="spellStart"/>
-      <w:r>
-        <w:rPr>
-          <w:rFonts w:cstheme="minorHAnsi"/>
-          <w:b/>
-          <w:szCs w:val="24"/>
-          <w:lang w:val="en-ID"/>
-        </w:rPr>
-        <w:t>soal</w:t>
-      </w:r>
-      <w:proofErr w:type="spellEnd"/>
-    </w:p>
-    <w:p>
-      <w:pPr>
-        <w:spacing w:after="120" w:line="240" w:lineRule="auto"/>
-        <w:rPr>
-          <w:rFonts w:cstheme="minorHAnsi"/>
-          <w:b/>
-          <w:szCs w:val="24"/>
-          <w:lang w:val="en-ID"/>
-        </w:rPr>
-      </w:pPr>
-      <w:r>
-        <w:rPr>
-          <w:rFonts w:cstheme="minorHAnsi"/>
-          <w:b/>
-          <w:szCs w:val="24"/>
-          <w:lang w:val="en-ID"/>
-        </w:rPr>
-        <w:tab/>
-        <w:t xml:space="preserve">(b) </w:t>
-      </w:r>
-      <w:proofErr w:type="spellStart"/>
-      <w:r>
-        <w:rPr>
-          <w:rFonts w:cstheme="minorHAnsi"/>
-          <w:b/>
-          <w:szCs w:val="24"/>
-          <w:lang w:val="en-ID"/>
-        </w:rPr>
-        <w:t>telah</w:t>
-      </w:r>
-      <w:proofErr w:type="spellEnd"/>
-      <w:r>
-        <w:rPr>
-          <w:rFonts w:cstheme="minorHAnsi"/>
-          <w:b/>
-          <w:szCs w:val="24"/>
-          <w:lang w:val="en-ID"/>
-        </w:rPr>
-        <w:t xml:space="preserve"> </w:t>
-      </w:r>
-      <w:proofErr w:type="spellStart"/>
-      <w:r>
-        <w:rPr>
-          <w:rFonts w:cstheme="minorHAnsi"/>
-          <w:b/>
-          <w:szCs w:val="24"/>
-          <w:lang w:val="en-ID"/>
-        </w:rPr>
-        <w:t>menjelaskan</w:t>
-      </w:r>
-      <w:proofErr w:type="spellEnd"/>
-      <w:r>
-        <w:rPr>
-          <w:rFonts w:cstheme="minorHAnsi"/>
-          <w:b/>
-          <w:szCs w:val="24"/>
-          <w:lang w:val="en-ID"/>
-        </w:rPr>
-        <w:t xml:space="preserve"> </w:t>
-      </w:r>
-      <w:proofErr w:type="spellStart"/>
-      <w:r>
-        <w:rPr>
-          <w:rFonts w:cstheme="minorHAnsi"/>
-          <w:b/>
-          <w:szCs w:val="24"/>
-          <w:lang w:val="en-ID"/>
-        </w:rPr>
-        <w:t>jawaban</w:t>
-      </w:r>
-      <w:proofErr w:type="spellEnd"/>
-      <w:r>
-        <w:rPr>
-          <w:rFonts w:cstheme="minorHAnsi"/>
-          <w:b/>
-          <w:szCs w:val="24"/>
-          <w:lang w:val="en-ID"/>
-        </w:rPr>
-        <w:t xml:space="preserve"> </w:t>
-      </w:r>
-      <w:proofErr w:type="spellStart"/>
-      <w:r>
-        <w:rPr>
-          <w:rFonts w:cstheme="minorHAnsi"/>
-          <w:b/>
-          <w:szCs w:val="24"/>
-          <w:lang w:val="en-ID"/>
-        </w:rPr>
-        <w:t>saya</w:t>
-      </w:r>
-      <w:proofErr w:type="spellEnd"/>
-      <w:r>
-        <w:rPr>
-          <w:rFonts w:cstheme="minorHAnsi"/>
-          <w:b/>
-          <w:szCs w:val="24"/>
-          <w:lang w:val="en-ID"/>
-        </w:rPr>
-        <w:t xml:space="preserve"> </w:t>
-      </w:r>
-      <w:proofErr w:type="spellStart"/>
-      <w:r>
-        <w:rPr>
-          <w:rFonts w:cstheme="minorHAnsi"/>
-          <w:b/>
-          <w:szCs w:val="24"/>
-          <w:lang w:val="en-ID"/>
-        </w:rPr>
-        <w:t>ke</w:t>
-      </w:r>
-      <w:proofErr w:type="spellEnd"/>
-      <w:r>
-        <w:rPr>
-          <w:rFonts w:cstheme="minorHAnsi"/>
-          <w:b/>
-          <w:szCs w:val="24"/>
-          <w:lang w:val="en-ID"/>
-        </w:rPr>
-        <w:t xml:space="preserve"> </w:t>
-      </w:r>
-      <w:proofErr w:type="spellStart"/>
-      <w:r>
-        <w:rPr>
-          <w:rFonts w:cstheme="minorHAnsi"/>
-          <w:b/>
-          <w:szCs w:val="24"/>
-          <w:lang w:val="en-ID"/>
-        </w:rPr>
-        <w:t>teman</w:t>
-      </w:r>
-      <w:proofErr w:type="spellEnd"/>
-      <w:r>
-        <w:rPr>
-          <w:rFonts w:cstheme="minorHAnsi"/>
-          <w:b/>
-          <w:szCs w:val="24"/>
-          <w:lang w:val="en-ID"/>
-        </w:rPr>
-        <w:t xml:space="preserve"> </w:t>
-      </w:r>
-      <w:proofErr w:type="spellStart"/>
-      <w:r>
-        <w:rPr>
-          <w:rFonts w:cstheme="minorHAnsi"/>
-          <w:b/>
-          <w:szCs w:val="24"/>
-          <w:lang w:val="en-ID"/>
-        </w:rPr>
-        <w:t>anggota</w:t>
-      </w:r>
-      <w:proofErr w:type="spellEnd"/>
-      <w:r>
-        <w:rPr>
-          <w:rFonts w:cstheme="minorHAnsi"/>
-          <w:b/>
-          <w:szCs w:val="24"/>
-          <w:lang w:val="en-ID"/>
-        </w:rPr>
-        <w:t xml:space="preserve"> </w:t>
-      </w:r>
-      <w:proofErr w:type="spellStart"/>
-      <w:r>
-        <w:rPr>
-          <w:rFonts w:cstheme="minorHAnsi"/>
-          <w:b/>
-          <w:szCs w:val="24"/>
-          <w:lang w:val="en-ID"/>
-        </w:rPr>
-        <w:t>kelompok</w:t>
-      </w:r>
-      <w:proofErr w:type="spellEnd"/>
-    </w:p>
-    <w:p>
-      <w:pPr>
-        <w:spacing w:after="120" w:line="240" w:lineRule="auto"/>
-        <w:rPr>
-          <w:rFonts w:cstheme="minorHAnsi"/>
-          <w:b/>
-          <w:szCs w:val="24"/>
-          <w:lang w:val="en-ID"/>
-        </w:rPr>
-      </w:pPr>
-      <w:r>
-        <w:rPr>
-          <w:rFonts w:cstheme="minorHAnsi"/>
-          <w:b/>
-          <w:szCs w:val="24"/>
-          <w:lang w:val="en-ID"/>
-        </w:rPr>
-        <w:tab/>
-        <w:t xml:space="preserve">(c) </w:t>
-      </w:r>
-      <w:proofErr w:type="spellStart"/>
-      <w:r>
-        <w:rPr>
-          <w:rFonts w:cstheme="minorHAnsi"/>
-          <w:b/>
-          <w:szCs w:val="24"/>
-          <w:lang w:val="en-ID"/>
-        </w:rPr>
-        <w:t>telah</w:t>
-      </w:r>
-      <w:proofErr w:type="spellEnd"/>
-      <w:r>
-        <w:rPr>
-          <w:rFonts w:cstheme="minorHAnsi"/>
-          <w:b/>
-          <w:szCs w:val="24"/>
-          <w:lang w:val="en-ID"/>
-        </w:rPr>
-        <w:t xml:space="preserve"> </w:t>
-      </w:r>
-      <w:proofErr w:type="spellStart"/>
-      <w:r>
-        <w:rPr>
-          <w:rFonts w:cstheme="minorHAnsi"/>
-          <w:b/>
-          <w:szCs w:val="24"/>
-          <w:lang w:val="en-ID"/>
-        </w:rPr>
-        <w:t>memahami</w:t>
-      </w:r>
-      <w:proofErr w:type="spellEnd"/>
-      <w:r>
-        <w:rPr>
-          <w:rFonts w:cstheme="minorHAnsi"/>
-          <w:b/>
-          <w:szCs w:val="24"/>
-          <w:lang w:val="en-ID"/>
-        </w:rPr>
-        <w:t xml:space="preserve"> </w:t>
-      </w:r>
-      <w:proofErr w:type="spellStart"/>
-      <w:r>
-        <w:rPr>
-          <w:rFonts w:cstheme="minorHAnsi"/>
-          <w:b/>
-          <w:szCs w:val="24"/>
-          <w:lang w:val="en-ID"/>
-        </w:rPr>
-        <w:t>penjelasan</w:t>
-      </w:r>
-      <w:proofErr w:type="spellEnd"/>
-      <w:r>
-        <w:rPr>
-          <w:rFonts w:cstheme="minorHAnsi"/>
-          <w:b/>
-          <w:szCs w:val="24"/>
-          <w:lang w:val="en-ID"/>
-        </w:rPr>
-        <w:t xml:space="preserve"> </w:t>
-      </w:r>
-      <w:proofErr w:type="spellStart"/>
-      <w:r>
-        <w:rPr>
-          <w:rFonts w:cstheme="minorHAnsi"/>
-          <w:b/>
-          <w:szCs w:val="24"/>
-          <w:lang w:val="en-ID"/>
-        </w:rPr>
-        <w:t>dari</w:t>
-      </w:r>
-      <w:proofErr w:type="spellEnd"/>
-      <w:r>
-        <w:rPr>
-          <w:rFonts w:cstheme="minorHAnsi"/>
-          <w:b/>
-          <w:szCs w:val="24"/>
-          <w:lang w:val="en-ID"/>
-        </w:rPr>
-        <w:t xml:space="preserve"> </w:t>
-      </w:r>
-      <w:proofErr w:type="spellStart"/>
-      <w:r>
-        <w:rPr>
-          <w:rFonts w:cstheme="minorHAnsi"/>
-          <w:b/>
-          <w:szCs w:val="24"/>
-          <w:lang w:val="en-ID"/>
-        </w:rPr>
-        <w:t>teman</w:t>
-      </w:r>
-      <w:proofErr w:type="spellEnd"/>
-      <w:r>
-        <w:rPr>
-          <w:rFonts w:cstheme="minorHAnsi"/>
-          <w:b/>
-          <w:szCs w:val="24"/>
-          <w:lang w:val="en-ID"/>
-        </w:rPr>
-        <w:t xml:space="preserve"> </w:t>
-      </w:r>
-      <w:proofErr w:type="spellStart"/>
-      <w:r>
-        <w:rPr>
-          <w:rFonts w:cstheme="minorHAnsi"/>
-          <w:b/>
-          <w:szCs w:val="24"/>
-          <w:lang w:val="en-ID"/>
-        </w:rPr>
-        <w:t>anggota</w:t>
-      </w:r>
-      <w:proofErr w:type="spellEnd"/>
-      <w:r>
-        <w:rPr>
-          <w:rFonts w:cstheme="minorHAnsi"/>
-          <w:b/>
-          <w:szCs w:val="24"/>
-          <w:lang w:val="en-ID"/>
-        </w:rPr>
-        <w:t xml:space="preserve"> </w:t>
-      </w:r>
-      <w:proofErr w:type="spellStart"/>
-      <w:r>
-        <w:rPr>
-          <w:rFonts w:cstheme="minorHAnsi"/>
-          <w:b/>
-          <w:szCs w:val="24"/>
-          <w:lang w:val="en-ID"/>
-        </w:rPr>
-        <w:t>kelompok</w:t>
-      </w:r>
-      <w:proofErr w:type="spellEnd"/>
+        <w:t>(c) telah memahami penjelasan dari teman anggota kelompok</w:t>
+      </w:r>
     </w:p>
     <w:p>
       <w:pPr>
@@ -2398,10 +1097,11 @@
           <w:lang w:val="en-ID"/>
         </w:rPr>
         <w:tab/>
-        <w:t xml:space="preserve">(d) </w:t>
-      </w:r>
-      <w:proofErr w:type="spellStart"/>
-      <w:r>
+        <w:t>(d) tidak mencontek jawaban dari kelompok lain</w:t>
+      </w:r>
+    </w:p>
+    <w:p>
+      <w:pPr>
         <w:rPr>
           <w:rFonts w:cstheme="minorHAnsi"/>
           <w:b/>
@@ -2409,9 +1109,7 @@
           <w:szCs w:val="24"/>
           <w:lang w:val="en-ID"/>
         </w:rPr>
-        <w:t>tidak</w:t>
-      </w:r>
-      <w:proofErr w:type="spellEnd"/>
+      </w:pPr>
       <w:r>
         <w:rPr>
           <w:rFonts w:cstheme="minorHAnsi"/>
@@ -2420,249 +1118,8 @@
           <w:szCs w:val="24"/>
           <w:lang w:val="en-ID"/>
         </w:rPr>
-        <w:t xml:space="preserve"> </w:t>
-      </w:r>
-      <w:proofErr w:type="spellStart"/>
-      <w:r>
-        <w:rPr>
-          <w:rFonts w:cstheme="minorHAnsi"/>
-          <w:b/>
-          <w:color w:val="FF0000"/>
-          <w:szCs w:val="24"/>
-          <w:lang w:val="en-ID"/>
-        </w:rPr>
-        <w:t>mencontek</w:t>
-      </w:r>
-      <w:proofErr w:type="spellEnd"/>
-      <w:r>
-        <w:rPr>
-          <w:rFonts w:cstheme="minorHAnsi"/>
-          <w:b/>
-          <w:color w:val="FF0000"/>
-          <w:szCs w:val="24"/>
-          <w:lang w:val="en-ID"/>
-        </w:rPr>
-        <w:t xml:space="preserve"> </w:t>
-      </w:r>
-      <w:proofErr w:type="spellStart"/>
-      <w:r>
-        <w:rPr>
-          <w:rFonts w:cstheme="minorHAnsi"/>
-          <w:b/>
-          <w:color w:val="FF0000"/>
-          <w:szCs w:val="24"/>
-          <w:lang w:val="en-ID"/>
-        </w:rPr>
-        <w:t>jawaban</w:t>
-      </w:r>
-      <w:proofErr w:type="spellEnd"/>
-      <w:r>
-        <w:rPr>
-          <w:rFonts w:cstheme="minorHAnsi"/>
-          <w:b/>
-          <w:color w:val="FF0000"/>
-          <w:szCs w:val="24"/>
-          <w:lang w:val="en-ID"/>
-        </w:rPr>
-        <w:t xml:space="preserve"> </w:t>
-      </w:r>
-      <w:proofErr w:type="spellStart"/>
-      <w:r>
-        <w:rPr>
-          <w:rFonts w:cstheme="minorHAnsi"/>
-          <w:b/>
-          <w:color w:val="FF0000"/>
-          <w:szCs w:val="24"/>
-          <w:lang w:val="en-ID"/>
-        </w:rPr>
-        <w:t>dari</w:t>
-      </w:r>
-      <w:proofErr w:type="spellEnd"/>
-      <w:r>
-        <w:rPr>
-          <w:rFonts w:cstheme="minorHAnsi"/>
-          <w:b/>
-          <w:color w:val="FF0000"/>
-          <w:szCs w:val="24"/>
-          <w:lang w:val="en-ID"/>
-        </w:rPr>
-        <w:t xml:space="preserve"> </w:t>
-      </w:r>
-      <w:proofErr w:type="spellStart"/>
-      <w:r>
-        <w:rPr>
-          <w:rFonts w:cstheme="minorHAnsi"/>
-          <w:b/>
-          <w:color w:val="FF0000"/>
-          <w:szCs w:val="24"/>
-          <w:lang w:val="en-ID"/>
-        </w:rPr>
-        <w:t>kelompok</w:t>
-      </w:r>
-      <w:proofErr w:type="spellEnd"/>
-      <w:r>
-        <w:rPr>
-          <w:rFonts w:cstheme="minorHAnsi"/>
-          <w:b/>
-          <w:color w:val="FF0000"/>
-          <w:szCs w:val="24"/>
-          <w:lang w:val="en-ID"/>
-        </w:rPr>
-        <w:t xml:space="preserve"> lain</w:t>
-      </w:r>
-    </w:p>
-    <w:p>
-      <w:pPr>
-        <w:rPr>
-          <w:rFonts w:cstheme="minorHAnsi"/>
-          <w:b/>
-          <w:color w:val="FF0000"/>
-          <w:szCs w:val="24"/>
-          <w:lang w:val="en-ID"/>
-        </w:rPr>
-      </w:pPr>
-      <w:r>
-        <w:rPr>
-          <w:rFonts w:cstheme="minorHAnsi"/>
-          <w:b/>
-          <w:color w:val="FF0000"/>
-          <w:szCs w:val="24"/>
-          <w:lang w:val="en-ID"/>
-        </w:rPr>
         <w:tab/>
-        <w:t xml:space="preserve">(e) </w:t>
-      </w:r>
-      <w:proofErr w:type="spellStart"/>
-      <w:r>
-        <w:rPr>
-          <w:rFonts w:cstheme="minorHAnsi"/>
-          <w:b/>
-          <w:color w:val="FF0000"/>
-          <w:szCs w:val="24"/>
-          <w:lang w:val="en-ID"/>
-        </w:rPr>
-        <w:t>tidak</w:t>
-      </w:r>
-      <w:proofErr w:type="spellEnd"/>
-      <w:r>
-        <w:rPr>
-          <w:rFonts w:cstheme="minorHAnsi"/>
-          <w:b/>
-          <w:color w:val="FF0000"/>
-          <w:szCs w:val="24"/>
-          <w:lang w:val="en-ID"/>
-        </w:rPr>
-        <w:t xml:space="preserve"> </w:t>
-      </w:r>
-      <w:proofErr w:type="spellStart"/>
-      <w:r>
-        <w:rPr>
-          <w:rFonts w:cstheme="minorHAnsi"/>
-          <w:b/>
-          <w:color w:val="FF0000"/>
-          <w:szCs w:val="24"/>
-          <w:lang w:val="en-ID"/>
-        </w:rPr>
-        <w:t>memberikan</w:t>
-      </w:r>
-      <w:proofErr w:type="spellEnd"/>
-      <w:r>
-        <w:rPr>
-          <w:rFonts w:cstheme="minorHAnsi"/>
-          <w:b/>
-          <w:color w:val="FF0000"/>
-          <w:szCs w:val="24"/>
-          <w:lang w:val="en-ID"/>
-        </w:rPr>
-        <w:t xml:space="preserve"> </w:t>
-      </w:r>
-      <w:proofErr w:type="spellStart"/>
-      <w:r>
-        <w:rPr>
-          <w:rFonts w:cstheme="minorHAnsi"/>
-          <w:b/>
-          <w:color w:val="FF0000"/>
-          <w:szCs w:val="24"/>
-          <w:lang w:val="en-ID"/>
-        </w:rPr>
-        <w:t>jawaban</w:t>
-      </w:r>
-      <w:proofErr w:type="spellEnd"/>
-      <w:r>
-        <w:rPr>
-          <w:rFonts w:cstheme="minorHAnsi"/>
-          <w:b/>
-          <w:color w:val="FF0000"/>
-          <w:szCs w:val="24"/>
-          <w:lang w:val="en-ID"/>
-        </w:rPr>
-        <w:t xml:space="preserve"> PR </w:t>
-      </w:r>
-      <w:proofErr w:type="spellStart"/>
-      <w:r>
-        <w:rPr>
-          <w:rFonts w:cstheme="minorHAnsi"/>
-          <w:b/>
-          <w:color w:val="FF0000"/>
-          <w:szCs w:val="24"/>
-          <w:lang w:val="en-ID"/>
-        </w:rPr>
-        <w:t>ini</w:t>
-      </w:r>
-      <w:proofErr w:type="spellEnd"/>
-      <w:r>
-        <w:rPr>
-          <w:rFonts w:cstheme="minorHAnsi"/>
-          <w:b/>
-          <w:color w:val="FF0000"/>
-          <w:szCs w:val="24"/>
-          <w:lang w:val="en-ID"/>
-        </w:rPr>
-        <w:t xml:space="preserve"> </w:t>
-      </w:r>
-      <w:proofErr w:type="spellStart"/>
-      <w:r>
-        <w:rPr>
-          <w:rFonts w:cstheme="minorHAnsi"/>
-          <w:b/>
-          <w:color w:val="FF0000"/>
-          <w:szCs w:val="24"/>
-          <w:lang w:val="en-ID"/>
-        </w:rPr>
-        <w:t>ke</w:t>
-      </w:r>
-      <w:proofErr w:type="spellEnd"/>
-      <w:r>
-        <w:rPr>
-          <w:rFonts w:cstheme="minorHAnsi"/>
-          <w:b/>
-          <w:color w:val="FF0000"/>
-          <w:szCs w:val="24"/>
-          <w:lang w:val="en-ID"/>
-        </w:rPr>
-        <w:t xml:space="preserve"> </w:t>
-      </w:r>
-      <w:proofErr w:type="spellStart"/>
-      <w:r>
-        <w:rPr>
-          <w:rFonts w:cstheme="minorHAnsi"/>
-          <w:b/>
-          <w:color w:val="FF0000"/>
-          <w:szCs w:val="24"/>
-          <w:lang w:val="en-ID"/>
-        </w:rPr>
-        <w:t>kelompok</w:t>
-      </w:r>
-      <w:proofErr w:type="spellEnd"/>
-      <w:r>
-        <w:rPr>
-          <w:rFonts w:cstheme="minorHAnsi"/>
-          <w:b/>
-          <w:color w:val="FF0000"/>
-          <w:szCs w:val="24"/>
-          <w:lang w:val="en-ID"/>
-        </w:rPr>
-        <w:t xml:space="preserve"> lain</w:t>
+        <w:t>(e) tidak memberikan jawaban PR ini ke kelompok lain</w:t>
       </w:r>
     </w:p>
     <w:tbl>
@@ -2748,7 +1205,6 @@
                 <w:lang w:val="en-ID"/>
               </w:rPr>
             </w:pPr>
-            <w:proofErr w:type="spellStart"/>
             <w:r>
               <w:rPr>
                 <w:rFonts w:cstheme="minorHAnsi"/>
@@ -2758,7 +1214,6 @@
               </w:rPr>
               <w:t>Kontribusi</w:t>
             </w:r>
-            <w:proofErr w:type="spellEnd"/>
             <w:r>
               <w:rPr>
                 <w:rFonts w:cstheme="minorHAnsi"/>
@@ -2766,19 +1221,8 @@
                 <w:szCs w:val="24"/>
                 <w:lang w:val="en-ID"/>
               </w:rPr>
-              <w:t xml:space="preserve"> </w:t>
+              <w:t xml:space="preserve"> Tugas</w:t>
             </w:r>
-            <w:proofErr w:type="spellStart"/>
-            <w:r>
-              <w:rPr>
-                <w:rFonts w:cstheme="minorHAnsi"/>
-                <w:b/>
-                <w:szCs w:val="24"/>
-                <w:lang w:val="en-ID"/>
-              </w:rPr>
-              <w:t>Tugas</w:t>
-            </w:r>
-            <w:proofErr w:type="spellEnd"/>
           </w:p>
         </w:tc>
         <w:tc>
@@ -3207,29 +1651,7 @@
           <w:sz w:val="24"/>
           <w:szCs w:val="24"/>
         </w:rPr>
-        <w:t xml:space="preserve">Carilah </w:t>
-      </w:r>
-      <w:proofErr w:type="spellStart"/>
-      <w:r>
-        <w:rPr>
-          <w:rFonts w:eastAsia="+mn-ea" w:cs="+mn-cs"/>
-          <w:b/>
-          <w:bCs/>
-          <w:sz w:val="24"/>
-          <w:szCs w:val="24"/>
-        </w:rPr>
-        <w:t>penyedia</w:t>
-      </w:r>
-      <w:proofErr w:type="spellEnd"/>
-      <w:r>
-        <w:rPr>
-          <w:rFonts w:eastAsia="+mn-ea" w:cs="+mn-cs"/>
-          <w:b/>
-          <w:bCs/>
-          <w:sz w:val="24"/>
-          <w:szCs w:val="24"/>
-        </w:rPr>
-        <w:t xml:space="preserve"> </w:t>
+        <w:t xml:space="preserve">Carilah penyedia </w:t>
       </w:r>
       <w:r>
         <w:rPr>
@@ -3294,7 +1716,6 @@
           <w:szCs w:val="24"/>
         </w:rPr>
       </w:pPr>
-      <w:proofErr w:type="spellStart"/>
       <w:r>
         <w:rPr>
           <w:rFonts w:eastAsia="+mn-ea" w:cs="+mn-cs"/>
@@ -3303,9 +1724,8 @@
           <w:sz w:val="24"/>
           <w:szCs w:val="24"/>
         </w:rPr>
-        <w:t>Identifikasi</w:t>
-      </w:r>
-      <w:proofErr w:type="spellEnd"/>
+        <w:t xml:space="preserve">Identifikasi masalah yang </w:t>
+      </w:r>
       <w:r>
         <w:rPr>
           <w:rFonts w:eastAsia="+mn-ea" w:cs="+mn-cs"/>
@@ -3314,95 +1734,7 @@
           <w:sz w:val="24"/>
           <w:szCs w:val="24"/>
         </w:rPr>
-        <w:t xml:space="preserve"> </w:t>
-      </w:r>
-      <w:proofErr w:type="spellStart"/>
-      <w:r>
-        <w:rPr>
-          <w:rFonts w:eastAsia="+mn-ea" w:cs="+mn-cs"/>
-          <w:b/>
-          <w:bCs/>
-          <w:sz w:val="24"/>
-          <w:szCs w:val="24"/>
-        </w:rPr>
-        <w:t>masalah</w:t>
-      </w:r>
-      <w:proofErr w:type="spellEnd"/>
-      <w:r>
-        <w:rPr>
-          <w:rFonts w:eastAsia="+mn-ea" w:cs="+mn-cs"/>
-          <w:b/>
-          <w:bCs/>
-          <w:sz w:val="24"/>
-          <w:szCs w:val="24"/>
-        </w:rPr>
-        <w:t xml:space="preserve"> yang </w:t>
-      </w:r>
-      <w:proofErr w:type="spellStart"/>
-      <w:r>
-        <w:rPr>
-          <w:rFonts w:eastAsia="+mn-ea" w:cs="+mn-cs"/>
-          <w:b/>
-          <w:bCs/>
-          <w:sz w:val="24"/>
-          <w:szCs w:val="24"/>
-        </w:rPr>
-        <w:t>dihadapi</w:t>
-      </w:r>
-      <w:proofErr w:type="spellEnd"/>
-      <w:r>
-        <w:rPr>
-          <w:rFonts w:eastAsia="+mn-ea" w:cs="+mn-cs"/>
-          <w:b/>
-          <w:bCs/>
-          <w:sz w:val="24"/>
-          <w:szCs w:val="24"/>
-        </w:rPr>
-        <w:t xml:space="preserve"> (</w:t>
-      </w:r>
-      <w:proofErr w:type="spellStart"/>
-      <w:r>
-        <w:rPr>
-          <w:rFonts w:eastAsia="+mn-ea" w:cs="+mn-cs"/>
-          <w:b/>
-          <w:bCs/>
-          <w:sz w:val="24"/>
-          <w:szCs w:val="24"/>
-        </w:rPr>
-        <w:t>studi</w:t>
-      </w:r>
-      <w:proofErr w:type="spellEnd"/>
-      <w:r>
-        <w:rPr>
-          <w:rFonts w:eastAsia="+mn-ea" w:cs="+mn-cs"/>
-          <w:b/>
-          <w:bCs/>
-          <w:sz w:val="24"/>
-          <w:szCs w:val="24"/>
-        </w:rPr>
-        <w:t xml:space="preserve"> </w:t>
-      </w:r>
-      <w:proofErr w:type="spellStart"/>
-      <w:r>
-        <w:rPr>
-          <w:rFonts w:eastAsia="+mn-ea" w:cs="+mn-cs"/>
-          <w:b/>
-          <w:bCs/>
-          <w:sz w:val="24"/>
-          <w:szCs w:val="24"/>
-        </w:rPr>
-        <w:t>kasus</w:t>
-      </w:r>
-      <w:proofErr w:type="spellEnd"/>
-      <w:r>
-        <w:rPr>
-          <w:rFonts w:eastAsia="+mn-ea" w:cs="+mn-cs"/>
-          <w:b/>
-          <w:bCs/>
-          <w:sz w:val="24"/>
-          <w:szCs w:val="24"/>
-        </w:rPr>
-        <w:t>)</w:t>
+        <w:t>dihadapi (studi kasus)</w:t>
       </w:r>
     </w:p>
     <w:p>
@@ -3434,7 +1766,6 @@
           <w:szCs w:val="24"/>
         </w:rPr>
       </w:pPr>
-      <w:proofErr w:type="spellStart"/>
       <w:r>
         <w:rPr>
           <w:rFonts w:eastAsia="+mn-ea" w:cs="+mn-cs"/>
@@ -3443,106 +1774,7 @@
           <w:sz w:val="24"/>
           <w:szCs w:val="24"/>
         </w:rPr>
-        <w:t>Desainlah</w:t>
-      </w:r>
-      <w:proofErr w:type="spellEnd"/>
-      <w:r>
-        <w:rPr>
-          <w:rFonts w:eastAsia="+mn-ea" w:cs="+mn-cs"/>
-          <w:b/>
-          <w:bCs/>
-          <w:sz w:val="24"/>
-          <w:szCs w:val="24"/>
-        </w:rPr>
-        <w:t xml:space="preserve"> </w:t>
-      </w:r>
-      <w:proofErr w:type="spellStart"/>
-      <w:r>
-        <w:rPr>
-          <w:rFonts w:eastAsia="+mn-ea" w:cs="+mn-cs"/>
-          <w:b/>
-          <w:bCs/>
-          <w:sz w:val="24"/>
-          <w:szCs w:val="24"/>
-        </w:rPr>
-        <w:t>solusi</w:t>
-      </w:r>
-      <w:proofErr w:type="spellEnd"/>
-      <w:r>
-        <w:rPr>
-          <w:rFonts w:eastAsia="+mn-ea" w:cs="+mn-cs"/>
-          <w:b/>
-          <w:bCs/>
-          <w:sz w:val="24"/>
-          <w:szCs w:val="24"/>
-        </w:rPr>
-        <w:t xml:space="preserve"> </w:t>
-      </w:r>
-      <w:proofErr w:type="spellStart"/>
-      <w:r>
-        <w:rPr>
-          <w:rFonts w:eastAsia="+mn-ea" w:cs="+mn-cs"/>
-          <w:b/>
-          <w:bCs/>
-          <w:sz w:val="24"/>
-          <w:szCs w:val="24"/>
-        </w:rPr>
-        <w:t>menyelesaikan</w:t>
-      </w:r>
-      <w:proofErr w:type="spellEnd"/>
-      <w:r>
-        <w:rPr>
-          <w:rFonts w:eastAsia="+mn-ea" w:cs="+mn-cs"/>
-          <w:b/>
-          <w:bCs/>
-          <w:sz w:val="24"/>
-          <w:szCs w:val="24"/>
-        </w:rPr>
-        <w:t xml:space="preserve"> </w:t>
-      </w:r>
-      <w:proofErr w:type="spellStart"/>
-      <w:r>
-        <w:rPr>
-          <w:rFonts w:eastAsia="+mn-ea" w:cs="+mn-cs"/>
-          <w:b/>
-          <w:bCs/>
-          <w:sz w:val="24"/>
-          <w:szCs w:val="24"/>
-        </w:rPr>
-        <w:t>permasalahan</w:t>
-      </w:r>
-      <w:proofErr w:type="spellEnd"/>
-      <w:r>
-        <w:rPr>
-          <w:rFonts w:eastAsia="+mn-ea" w:cs="+mn-cs"/>
-          <w:b/>
-          <w:bCs/>
-          <w:sz w:val="24"/>
-          <w:szCs w:val="24"/>
-        </w:rPr>
-        <w:t xml:space="preserve"> </w:t>
-      </w:r>
-      <w:proofErr w:type="spellStart"/>
-      <w:r>
-        <w:rPr>
-          <w:rFonts w:eastAsia="+mn-ea" w:cs="+mn-cs"/>
-          <w:b/>
-          <w:bCs/>
-          <w:sz w:val="24"/>
-          <w:szCs w:val="24"/>
-        </w:rPr>
-        <w:t>tersebut</w:t>
-      </w:r>
-      <w:proofErr w:type="spellEnd"/>
-      <w:r>
-        <w:rPr>
-          <w:rFonts w:eastAsia="+mn-ea" w:cs="+mn-cs"/>
-          <w:b/>
-          <w:bCs/>
-          <w:sz w:val="24"/>
-          <w:szCs w:val="24"/>
-        </w:rPr>
-        <w:t xml:space="preserve"> </w:t>
+        <w:t xml:space="preserve">Desainlah solusi menyelesaikan permasalahan tersebut </w:t>
       </w:r>
     </w:p>
     <w:p>
@@ -3574,7 +1806,6 @@
           <w:szCs w:val="24"/>
         </w:rPr>
       </w:pPr>
-      <w:proofErr w:type="spellStart"/>
       <w:r>
         <w:rPr>
           <w:rFonts w:eastAsia="+mn-ea" w:cs="+mn-cs"/>
@@ -3583,9 +1814,8 @@
           <w:sz w:val="24"/>
           <w:szCs w:val="24"/>
         </w:rPr>
-        <w:t>Gunakan</w:t>
-      </w:r>
-      <w:proofErr w:type="spellEnd"/>
+        <w:t xml:space="preserve">Gunakan salah satu </w:t>
+      </w:r>
       <w:r>
         <w:rPr>
           <w:rFonts w:eastAsia="+mn-ea" w:cs="+mn-cs"/>
@@ -3594,9 +1824,8 @@
           <w:sz w:val="24"/>
           <w:szCs w:val="24"/>
         </w:rPr>
-        <w:t xml:space="preserve"> salah </w:t>
-      </w:r>
-      <w:proofErr w:type="spellStart"/>
+        <w:t xml:space="preserve">layanan </w:t>
+      </w:r>
       <w:r>
         <w:rPr>
           <w:rFonts w:eastAsia="+mn-ea" w:cs="+mn-cs"/>
@@ -3605,9 +1834,8 @@
           <w:sz w:val="24"/>
           <w:szCs w:val="24"/>
         </w:rPr>
-        <w:t>satu</w:t>
-      </w:r>
-      <w:proofErr w:type="spellEnd"/>
+        <w:t>S</w:t>
+      </w:r>
       <w:r>
         <w:rPr>
           <w:rFonts w:eastAsia="+mn-ea" w:cs="+mn-cs"/>
@@ -3616,9 +1844,8 @@
           <w:sz w:val="24"/>
           <w:szCs w:val="24"/>
         </w:rPr>
-        <w:t xml:space="preserve"> </w:t>
-      </w:r>
-      <w:proofErr w:type="spellStart"/>
+        <w:t xml:space="preserve">aaS </w:t>
+      </w:r>
       <w:r>
         <w:rPr>
           <w:rFonts w:eastAsia="+mn-ea" w:cs="+mn-cs"/>
@@ -3627,95 +1854,8 @@
           <w:sz w:val="24"/>
           <w:szCs w:val="24"/>
         </w:rPr>
-        <w:t>layanan</w:t>
-      </w:r>
-      <w:proofErr w:type="spellEnd"/>
-      <w:r>
-        <w:rPr>
-          <w:rFonts w:eastAsia="+mn-ea" w:cs="+mn-cs"/>
-          <w:b/>
-          <w:bCs/>
-          <w:sz w:val="24"/>
-          <w:szCs w:val="24"/>
-        </w:rPr>
-        <w:t xml:space="preserve"> </w:t>
-      </w:r>
-      <w:r>
-        <w:rPr>
-          <w:rFonts w:eastAsia="+mn-ea" w:cs="+mn-cs"/>
-          <w:b/>
-          <w:bCs/>
-          <w:sz w:val="24"/>
-          <w:szCs w:val="24"/>
-        </w:rPr>
-        <w:t>S</w:t>
-      </w:r>
-      <w:r>
-        <w:rPr>
-          <w:rFonts w:eastAsia="+mn-ea" w:cs="+mn-cs"/>
-          <w:b/>
-          <w:bCs/>
-          <w:sz w:val="24"/>
-          <w:szCs w:val="24"/>
-        </w:rPr>
-        <w:t xml:space="preserve">aaS </w:t>
-      </w:r>
-      <w:proofErr w:type="spellStart"/>
-      <w:r>
-        <w:rPr>
-          <w:rFonts w:eastAsia="+mn-ea" w:cs="+mn-cs"/>
-          <w:b/>
-          <w:bCs/>
-          <w:sz w:val="24"/>
-          <w:szCs w:val="24"/>
-        </w:rPr>
-        <w:t>menyelesaikan</w:t>
-      </w:r>
-      <w:proofErr w:type="spellEnd"/>
-      <w:r>
-        <w:rPr>
-          <w:rFonts w:eastAsia="+mn-ea" w:cs="+mn-cs"/>
-          <w:b/>
-          <w:bCs/>
-          <w:sz w:val="24"/>
-          <w:szCs w:val="24"/>
-        </w:rPr>
-        <w:t xml:space="preserve"> </w:t>
-      </w:r>
-      <w:proofErr w:type="spellStart"/>
-      <w:r>
-        <w:rPr>
-          <w:rFonts w:eastAsia="+mn-ea" w:cs="+mn-cs"/>
-          <w:b/>
-          <w:bCs/>
-          <w:sz w:val="24"/>
-          <w:szCs w:val="24"/>
-        </w:rPr>
-        <w:t>permasalahan</w:t>
-      </w:r>
-      <w:proofErr w:type="spellEnd"/>
-      <w:r>
-        <w:rPr>
-          <w:rFonts w:eastAsia="+mn-ea" w:cs="+mn-cs"/>
-          <w:b/>
-          <w:bCs/>
-          <w:sz w:val="24"/>
-          <w:szCs w:val="24"/>
-        </w:rPr>
-        <w:t xml:space="preserve"> </w:t>
-      </w:r>
-      <w:proofErr w:type="spellStart"/>
-      <w:r>
-        <w:rPr>
-          <w:rFonts w:eastAsia="+mn-ea" w:cs="+mn-cs"/>
-          <w:b/>
-          <w:bCs/>
-          <w:sz w:val="24"/>
-          <w:szCs w:val="24"/>
-        </w:rPr>
-        <w:t>tersebut</w:t>
-      </w:r>
-      <w:proofErr w:type="spellEnd"/>
+        <w:t>menyelesaikan permasalahan tersebut</w:t>
+      </w:r>
       <w:r>
         <w:rPr>
           <w:rFonts w:eastAsia="+mn-ea" w:cs="+mn-cs"/>
@@ -3769,93 +1909,8 @@
           <w:szCs w:val="24"/>
           <w:lang w:val="id-ID"/>
         </w:rPr>
-        <w:t xml:space="preserve">Penyedia </w:t>
-      </w:r>
-      <w:proofErr w:type="spellStart"/>
-      <w:r>
-        <w:rPr>
-          <w:rFonts w:eastAsia="+mn-ea" w:cs="+mn-cs"/>
-          <w:b/>
-          <w:bCs/>
-          <w:sz w:val="24"/>
-          <w:szCs w:val="24"/>
-          <w:lang w:val="id-ID"/>
-        </w:rPr>
-        <w:t>SaaS</w:t>
-      </w:r>
-      <w:proofErr w:type="spellEnd"/>
-      <w:r>
-        <w:rPr>
-          <w:rFonts w:eastAsia="+mn-ea" w:cs="+mn-cs"/>
-          <w:b/>
-          <w:bCs/>
-          <w:sz w:val="24"/>
-          <w:szCs w:val="24"/>
-          <w:lang w:val="id-ID"/>
-        </w:rPr>
-        <w:t xml:space="preserve"> </w:t>
-      </w:r>
-      <w:proofErr w:type="spellStart"/>
-      <w:r>
-        <w:rPr>
-          <w:rFonts w:eastAsia="+mn-ea" w:cs="+mn-cs"/>
-          <w:b/>
-          <w:bCs/>
-          <w:sz w:val="24"/>
-          <w:szCs w:val="24"/>
-          <w:lang w:val="id-ID"/>
-        </w:rPr>
-        <w:t>Free</w:t>
-      </w:r>
-      <w:proofErr w:type="spellEnd"/>
-      <w:r>
-        <w:rPr>
-          <w:rFonts w:eastAsia="+mn-ea" w:cs="+mn-cs"/>
-          <w:b/>
-          <w:bCs/>
-          <w:sz w:val="24"/>
-          <w:szCs w:val="24"/>
-          <w:lang w:val="id-ID"/>
-        </w:rPr>
-        <w:t xml:space="preserve"> untuk </w:t>
-      </w:r>
-      <w:proofErr w:type="spellStart"/>
-      <w:r>
-        <w:rPr>
-          <w:rFonts w:eastAsia="+mn-ea" w:cs="+mn-cs"/>
-          <w:b/>
-          <w:bCs/>
-          <w:sz w:val="24"/>
-          <w:szCs w:val="24"/>
-          <w:lang w:val="id-ID"/>
-        </w:rPr>
-        <w:t>Version</w:t>
-      </w:r>
-      <w:proofErr w:type="spellEnd"/>
-      <w:r>
-        <w:rPr>
-          <w:rFonts w:eastAsia="+mn-ea" w:cs="+mn-cs"/>
-          <w:b/>
-          <w:bCs/>
-          <w:sz w:val="24"/>
-          <w:szCs w:val="24"/>
-          <w:lang w:val="id-ID"/>
-        </w:rPr>
-        <w:t xml:space="preserve"> </w:t>
-      </w:r>
-      <w:proofErr w:type="spellStart"/>
-      <w:r>
-        <w:rPr>
-          <w:rFonts w:eastAsia="+mn-ea" w:cs="+mn-cs"/>
-          <w:b/>
-          <w:bCs/>
-          <w:sz w:val="24"/>
-          <w:szCs w:val="24"/>
-          <w:lang w:val="id-ID"/>
-        </w:rPr>
-        <w:t>Controlling</w:t>
-      </w:r>
-      <w:proofErr w:type="spellEnd"/>
+        <w:t>Penyedia SaaS Free untuk Version Controlling</w:t>
+      </w:r>
     </w:p>
     <w:p>
       <w:pPr>
@@ -3877,227 +1932,7 @@
           <w:szCs w:val="24"/>
           <w:lang w:val="id-ID"/>
         </w:rPr>
-        <w:t xml:space="preserve">Penyedia </w:t>
-      </w:r>
-      <w:proofErr w:type="spellStart"/>
-      <w:r>
-        <w:rPr>
-          <w:rFonts w:eastAsia="+mn-ea" w:cs="+mn-cs"/>
-          <w:sz w:val="24"/>
-          <w:szCs w:val="24"/>
-          <w:lang w:val="id-ID"/>
-        </w:rPr>
-        <w:t>SaaS</w:t>
-      </w:r>
-      <w:proofErr w:type="spellEnd"/>
-      <w:r>
-        <w:rPr>
-          <w:rFonts w:eastAsia="+mn-ea" w:cs="+mn-cs"/>
-          <w:sz w:val="24"/>
-          <w:szCs w:val="24"/>
-          <w:lang w:val="id-ID"/>
-        </w:rPr>
-        <w:t xml:space="preserve"> yang menyediakan layanan </w:t>
-      </w:r>
-      <w:proofErr w:type="spellStart"/>
-      <w:r>
-        <w:rPr>
-          <w:rFonts w:eastAsia="+mn-ea" w:cs="+mn-cs"/>
-          <w:sz w:val="24"/>
-          <w:szCs w:val="24"/>
-          <w:lang w:val="id-ID"/>
-        </w:rPr>
-        <w:t>version</w:t>
-      </w:r>
-      <w:proofErr w:type="spellEnd"/>
-      <w:r>
-        <w:rPr>
-          <w:rFonts w:eastAsia="+mn-ea" w:cs="+mn-cs"/>
-          <w:sz w:val="24"/>
-          <w:szCs w:val="24"/>
-          <w:lang w:val="id-ID"/>
-        </w:rPr>
-        <w:t xml:space="preserve"> </w:t>
-      </w:r>
-      <w:proofErr w:type="spellStart"/>
-      <w:r>
-        <w:rPr>
-          <w:rFonts w:eastAsia="+mn-ea" w:cs="+mn-cs"/>
-          <w:sz w:val="24"/>
-          <w:szCs w:val="24"/>
-          <w:lang w:val="id-ID"/>
-        </w:rPr>
-        <w:t>control</w:t>
-      </w:r>
-      <w:proofErr w:type="spellEnd"/>
-      <w:r>
-        <w:rPr>
-          <w:rFonts w:eastAsia="+mn-ea" w:cs="+mn-cs"/>
-          <w:sz w:val="24"/>
-          <w:szCs w:val="24"/>
-          <w:lang w:val="id-ID"/>
-        </w:rPr>
-        <w:t xml:space="preserve"> gratis adalah </w:t>
-      </w:r>
-      <w:proofErr w:type="spellStart"/>
-      <w:r>
-        <w:rPr>
-          <w:rFonts w:eastAsia="+mn-ea" w:cs="+mn-cs"/>
-          <w:sz w:val="24"/>
-          <w:szCs w:val="24"/>
-          <w:lang w:val="id-ID"/>
-        </w:rPr>
-        <w:t>GitHub</w:t>
-      </w:r>
-      <w:proofErr w:type="spellEnd"/>
-      <w:r>
-        <w:rPr>
-          <w:rFonts w:eastAsia="+mn-ea" w:cs="+mn-cs"/>
-          <w:sz w:val="24"/>
-          <w:szCs w:val="24"/>
-          <w:lang w:val="id-ID"/>
-        </w:rPr>
-        <w:t xml:space="preserve">. </w:t>
-      </w:r>
-      <w:proofErr w:type="spellStart"/>
-      <w:r>
-        <w:rPr>
-          <w:rFonts w:eastAsia="+mn-ea" w:cs="+mn-cs"/>
-          <w:sz w:val="24"/>
-          <w:szCs w:val="24"/>
-          <w:lang w:val="id-ID"/>
-        </w:rPr>
-        <w:t>GitHub</w:t>
-      </w:r>
-      <w:proofErr w:type="spellEnd"/>
-      <w:r>
-        <w:rPr>
-          <w:rFonts w:eastAsia="+mn-ea" w:cs="+mn-cs"/>
-          <w:sz w:val="24"/>
-          <w:szCs w:val="24"/>
-          <w:lang w:val="id-ID"/>
-        </w:rPr>
-        <w:t xml:space="preserve"> adalah platform yang menyediakan </w:t>
-      </w:r>
-      <w:proofErr w:type="spellStart"/>
-      <w:r>
-        <w:rPr>
-          <w:rFonts w:eastAsia="+mn-ea" w:cs="+mn-cs"/>
-          <w:sz w:val="24"/>
-          <w:szCs w:val="24"/>
-          <w:lang w:val="id-ID"/>
-        </w:rPr>
-        <w:t>repository</w:t>
-      </w:r>
-      <w:proofErr w:type="spellEnd"/>
-      <w:r>
-        <w:rPr>
-          <w:rFonts w:eastAsia="+mn-ea" w:cs="+mn-cs"/>
-          <w:sz w:val="24"/>
-          <w:szCs w:val="24"/>
-          <w:lang w:val="id-ID"/>
-        </w:rPr>
-        <w:t xml:space="preserve"> </w:t>
-      </w:r>
-      <w:proofErr w:type="spellStart"/>
-      <w:r>
-        <w:rPr>
-          <w:rFonts w:eastAsia="+mn-ea" w:cs="+mn-cs"/>
-          <w:sz w:val="24"/>
-          <w:szCs w:val="24"/>
-          <w:lang w:val="id-ID"/>
-        </w:rPr>
-        <w:t>Git</w:t>
-      </w:r>
-      <w:proofErr w:type="spellEnd"/>
-      <w:r>
-        <w:rPr>
-          <w:rFonts w:eastAsia="+mn-ea" w:cs="+mn-cs"/>
-          <w:sz w:val="24"/>
-          <w:szCs w:val="24"/>
-          <w:lang w:val="id-ID"/>
-        </w:rPr>
-        <w:t xml:space="preserve"> berbasis </w:t>
-      </w:r>
-      <w:proofErr w:type="spellStart"/>
-      <w:r>
-        <w:rPr>
-          <w:rFonts w:eastAsia="+mn-ea" w:cs="+mn-cs"/>
-          <w:sz w:val="24"/>
-          <w:szCs w:val="24"/>
-          <w:lang w:val="id-ID"/>
-        </w:rPr>
-        <w:t>cloud</w:t>
-      </w:r>
-      <w:proofErr w:type="spellEnd"/>
-      <w:r>
-        <w:rPr>
-          <w:rFonts w:eastAsia="+mn-ea" w:cs="+mn-cs"/>
-          <w:sz w:val="24"/>
-          <w:szCs w:val="24"/>
-          <w:lang w:val="id-ID"/>
-        </w:rPr>
-        <w:t xml:space="preserve">, memungkinkan kolaborasi dan </w:t>
-      </w:r>
-      <w:proofErr w:type="spellStart"/>
-      <w:r>
-        <w:rPr>
-          <w:rFonts w:eastAsia="+mn-ea" w:cs="+mn-cs"/>
-          <w:sz w:val="24"/>
-          <w:szCs w:val="24"/>
-          <w:lang w:val="id-ID"/>
-        </w:rPr>
-        <w:t>version</w:t>
-      </w:r>
-      <w:proofErr w:type="spellEnd"/>
-      <w:r>
-        <w:rPr>
-          <w:rFonts w:eastAsia="+mn-ea" w:cs="+mn-cs"/>
-          <w:sz w:val="24"/>
-          <w:szCs w:val="24"/>
-          <w:lang w:val="id-ID"/>
-        </w:rPr>
-        <w:t xml:space="preserve"> </w:t>
-      </w:r>
-      <w:proofErr w:type="spellStart"/>
-      <w:r>
-        <w:rPr>
-          <w:rFonts w:eastAsia="+mn-ea" w:cs="+mn-cs"/>
-          <w:sz w:val="24"/>
-          <w:szCs w:val="24"/>
-          <w:lang w:val="id-ID"/>
-        </w:rPr>
-        <w:t>control</w:t>
-      </w:r>
-      <w:proofErr w:type="spellEnd"/>
-      <w:r>
-        <w:rPr>
-          <w:rFonts w:eastAsia="+mn-ea" w:cs="+mn-cs"/>
-          <w:sz w:val="24"/>
-          <w:szCs w:val="24"/>
-          <w:lang w:val="id-ID"/>
-        </w:rPr>
-        <w:t xml:space="preserve"> untuk proyek perangkat lunak. </w:t>
-      </w:r>
-      <w:proofErr w:type="spellStart"/>
-      <w:r>
-        <w:rPr>
-          <w:rFonts w:eastAsia="+mn-ea" w:cs="+mn-cs"/>
-          <w:sz w:val="24"/>
-          <w:szCs w:val="24"/>
-          <w:lang w:val="id-ID"/>
-        </w:rPr>
-        <w:t>GitHub</w:t>
-      </w:r>
-      <w:proofErr w:type="spellEnd"/>
-      <w:r>
-        <w:rPr>
-          <w:rFonts w:eastAsia="+mn-ea" w:cs="+mn-cs"/>
-          <w:sz w:val="24"/>
-          <w:szCs w:val="24"/>
-          <w:lang w:val="id-ID"/>
-        </w:rPr>
-        <w:t xml:space="preserve"> menawarkan paket gratis yang memungkinkan </w:t>
+        <w:t xml:space="preserve">Penyedia SaaS yang menyediakan layanan version control gratis adalah GitHub. GitHub adalah platform yang menyediakan repository Git berbasis cloud, memungkinkan kolaborasi dan version control untuk proyek perangkat lunak. GitHub menawarkan paket gratis yang memungkinkan </w:t>
       </w:r>
       <w:r>
         <w:rPr>
@@ -4115,47 +1950,7 @@
           <w:szCs w:val="24"/>
           <w:lang w:val="id-ID"/>
         </w:rPr>
-        <w:t xml:space="preserve"> untuk membuat </w:t>
-      </w:r>
-      <w:proofErr w:type="spellStart"/>
-      <w:r>
-        <w:rPr>
-          <w:rFonts w:eastAsia="+mn-ea" w:cs="+mn-cs"/>
-          <w:sz w:val="24"/>
-          <w:szCs w:val="24"/>
-          <w:lang w:val="id-ID"/>
-        </w:rPr>
-        <w:t>repository</w:t>
-      </w:r>
-      <w:proofErr w:type="spellEnd"/>
-      <w:r>
-        <w:rPr>
-          <w:rFonts w:eastAsia="+mn-ea" w:cs="+mn-cs"/>
-          <w:sz w:val="24"/>
-          <w:szCs w:val="24"/>
-          <w:lang w:val="id-ID"/>
-        </w:rPr>
-        <w:t xml:space="preserve"> publik atau </w:t>
-      </w:r>
-      <w:proofErr w:type="spellStart"/>
-      <w:r>
-        <w:rPr>
-          <w:rFonts w:eastAsia="+mn-ea" w:cs="+mn-cs"/>
-          <w:sz w:val="24"/>
-          <w:szCs w:val="24"/>
-          <w:lang w:val="id-ID"/>
-        </w:rPr>
-        <w:t>private</w:t>
-      </w:r>
-      <w:proofErr w:type="spellEnd"/>
-      <w:r>
-        <w:rPr>
-          <w:rFonts w:eastAsia="+mn-ea" w:cs="+mn-cs"/>
-          <w:sz w:val="24"/>
-          <w:szCs w:val="24"/>
-          <w:lang w:val="id-ID"/>
-        </w:rPr>
-        <w:t xml:space="preserve"> dengan kapasitas penyimpanan yang cukup untuk kebanyakan proyek.</w:t>
+        <w:t xml:space="preserve"> untuk membuat repository publik atau private dengan kapasitas penyimpanan yang cukup untuk kebanyakan proyek.</w:t>
       </w:r>
     </w:p>
     <w:p>
@@ -4222,47 +2017,7 @@
           <w:szCs w:val="24"/>
           <w:lang w:val="id-ID"/>
         </w:rPr>
-        <w:t>Masalah yang sering dihadapi dalam proyek pengembangan perangkat lunak adalah kesulitan dalam melacak perubahan kode (</w:t>
-      </w:r>
-      <w:proofErr w:type="spellStart"/>
-      <w:r>
-        <w:rPr>
-          <w:rFonts w:eastAsia="+mn-ea" w:cs="+mn-cs"/>
-          <w:sz w:val="24"/>
-          <w:szCs w:val="24"/>
-          <w:lang w:val="id-ID"/>
-        </w:rPr>
-        <w:t>source</w:t>
-      </w:r>
-      <w:proofErr w:type="spellEnd"/>
-      <w:r>
-        <w:rPr>
-          <w:rFonts w:eastAsia="+mn-ea" w:cs="+mn-cs"/>
-          <w:sz w:val="24"/>
-          <w:szCs w:val="24"/>
-          <w:lang w:val="id-ID"/>
-        </w:rPr>
-        <w:t xml:space="preserve"> </w:t>
-      </w:r>
-      <w:proofErr w:type="spellStart"/>
-      <w:r>
-        <w:rPr>
-          <w:rFonts w:eastAsia="+mn-ea" w:cs="+mn-cs"/>
-          <w:sz w:val="24"/>
-          <w:szCs w:val="24"/>
-          <w:lang w:val="id-ID"/>
-        </w:rPr>
-        <w:t>code</w:t>
-      </w:r>
-      <w:proofErr w:type="spellEnd"/>
-      <w:r>
-        <w:rPr>
-          <w:rFonts w:eastAsia="+mn-ea" w:cs="+mn-cs"/>
-          <w:sz w:val="24"/>
-          <w:szCs w:val="24"/>
-          <w:lang w:val="id-ID"/>
-        </w:rPr>
-        <w:t>), berkolaborasi secara efektif antar anggota tim, serta mengelola versi-versi kode yang terus berubah. Hal ini bisa menyebabkan kesalahan, kehilangan kode, atau ketidaksesuaian antara versi yang digunakan oleh developer.</w:t>
+        <w:t>Masalah yang sering dihadapi dalam proyek pengembangan perangkat lunak adalah kesulitan dalam melacak perubahan kode (source code), berkolaborasi secara efektif antar anggota tim, serta mengelola versi-versi kode yang terus berubah. Hal ini bisa menyebabkan kesalahan, kehilangan kode, atau ketidaksesuaian antara versi yang digunakan oleh developer.</w:t>
       </w:r>
     </w:p>
     <w:p>
@@ -4296,47 +2051,7 @@
           <w:szCs w:val="24"/>
           <w:lang w:val="id-ID"/>
         </w:rPr>
-        <w:t xml:space="preserve">: Sebuah tim pengembang perangkat lunak bekerja pada proyek bersama, dan mereka mengalami kesulitan dalam mengelola perubahan kode karena tidak ada sistem </w:t>
-      </w:r>
-      <w:proofErr w:type="spellStart"/>
-      <w:r>
-        <w:rPr>
-          <w:rFonts w:eastAsia="+mn-ea" w:cs="+mn-cs"/>
-          <w:sz w:val="24"/>
-          <w:szCs w:val="24"/>
-          <w:lang w:val="id-ID"/>
-        </w:rPr>
-        <w:t>version</w:t>
-      </w:r>
-      <w:proofErr w:type="spellEnd"/>
-      <w:r>
-        <w:rPr>
-          <w:rFonts w:eastAsia="+mn-ea" w:cs="+mn-cs"/>
-          <w:sz w:val="24"/>
-          <w:szCs w:val="24"/>
-          <w:lang w:val="id-ID"/>
-        </w:rPr>
-        <w:t xml:space="preserve"> </w:t>
-      </w:r>
-      <w:proofErr w:type="spellStart"/>
-      <w:r>
-        <w:rPr>
-          <w:rFonts w:eastAsia="+mn-ea" w:cs="+mn-cs"/>
-          <w:sz w:val="24"/>
-          <w:szCs w:val="24"/>
-          <w:lang w:val="id-ID"/>
-        </w:rPr>
-        <w:t>control</w:t>
-      </w:r>
-      <w:proofErr w:type="spellEnd"/>
-      <w:r>
-        <w:rPr>
-          <w:rFonts w:eastAsia="+mn-ea" w:cs="+mn-cs"/>
-          <w:sz w:val="24"/>
-          <w:szCs w:val="24"/>
-          <w:lang w:val="id-ID"/>
-        </w:rPr>
-        <w:t>. Mereka kesulitan melacak revisi kode yang dilakukan oleh masing-masing anggota tim, dan beberapa kode yang telah diperbarui atau ditambahkan menyebabkan konflik ketika digabungkan.</w:t>
+        <w:t>: Sebuah tim pengembang perangkat lunak bekerja pada proyek bersama, dan mereka mengalami kesulitan dalam mengelola perubahan kode karena tidak ada sistem version control. Mereka kesulitan melacak revisi kode yang dilakukan oleh masing-masing anggota tim, dan beberapa kode yang telah diperbarui atau ditambahkan menyebabkan konflik ketika digabungkan.</w:t>
       </w:r>
     </w:p>
     <w:p>
@@ -4399,67 +2114,7 @@
           <w:szCs w:val="24"/>
           <w:lang w:val="id-ID"/>
         </w:rPr>
-        <w:t xml:space="preserve">Untuk menyelesaikan masalah ini, solusinya adalah menerapkan sistem </w:t>
-      </w:r>
-      <w:proofErr w:type="spellStart"/>
-      <w:r>
-        <w:rPr>
-          <w:rFonts w:eastAsia="+mn-ea" w:cs="+mn-cs"/>
-          <w:sz w:val="24"/>
-          <w:szCs w:val="24"/>
-          <w:lang w:val="id-ID"/>
-        </w:rPr>
-        <w:t>version</w:t>
-      </w:r>
-      <w:proofErr w:type="spellEnd"/>
-      <w:r>
-        <w:rPr>
-          <w:rFonts w:eastAsia="+mn-ea" w:cs="+mn-cs"/>
-          <w:sz w:val="24"/>
-          <w:szCs w:val="24"/>
-          <w:lang w:val="id-ID"/>
-        </w:rPr>
-        <w:t xml:space="preserve"> </w:t>
-      </w:r>
-      <w:proofErr w:type="spellStart"/>
-      <w:r>
-        <w:rPr>
-          <w:rFonts w:eastAsia="+mn-ea" w:cs="+mn-cs"/>
-          <w:sz w:val="24"/>
-          <w:szCs w:val="24"/>
-          <w:lang w:val="id-ID"/>
-        </w:rPr>
-        <w:t>control</w:t>
-      </w:r>
-      <w:proofErr w:type="spellEnd"/>
-      <w:r>
-        <w:rPr>
-          <w:rFonts w:eastAsia="+mn-ea" w:cs="+mn-cs"/>
-          <w:sz w:val="24"/>
-          <w:szCs w:val="24"/>
-          <w:lang w:val="id-ID"/>
-        </w:rPr>
-        <w:t xml:space="preserve"> berbasis </w:t>
-      </w:r>
-      <w:proofErr w:type="spellStart"/>
-      <w:r>
-        <w:rPr>
-          <w:rFonts w:eastAsia="+mn-ea" w:cs="+mn-cs"/>
-          <w:sz w:val="24"/>
-          <w:szCs w:val="24"/>
-          <w:lang w:val="id-ID"/>
-        </w:rPr>
-        <w:t>cloud</w:t>
-      </w:r>
-      <w:proofErr w:type="spellEnd"/>
-      <w:r>
-        <w:rPr>
-          <w:rFonts w:eastAsia="+mn-ea" w:cs="+mn-cs"/>
-          <w:sz w:val="24"/>
-          <w:szCs w:val="24"/>
-          <w:lang w:val="id-ID"/>
-        </w:rPr>
-        <w:t xml:space="preserve"> yang dapat:</w:t>
+        <w:t>Untuk menyelesaikan masalah ini, solusinya adalah menerapkan sistem version control berbasis cloud yang dapat:</w:t>
       </w:r>
     </w:p>
     <w:p>
@@ -4485,47 +2140,7 @@
           <w:szCs w:val="24"/>
           <w:lang w:val="id-ID"/>
         </w:rPr>
-        <w:t xml:space="preserve">Menyediakan </w:t>
-      </w:r>
-      <w:proofErr w:type="spellStart"/>
-      <w:r>
-        <w:rPr>
-          <w:rFonts w:eastAsia="+mn-ea" w:cs="+mn-cs"/>
-          <w:sz w:val="24"/>
-          <w:szCs w:val="24"/>
-          <w:lang w:val="id-ID"/>
-        </w:rPr>
-        <w:t>version</w:t>
-      </w:r>
-      <w:proofErr w:type="spellEnd"/>
-      <w:r>
-        <w:rPr>
-          <w:rFonts w:eastAsia="+mn-ea" w:cs="+mn-cs"/>
-          <w:sz w:val="24"/>
-          <w:szCs w:val="24"/>
-          <w:lang w:val="id-ID"/>
-        </w:rPr>
-        <w:t xml:space="preserve"> </w:t>
-      </w:r>
-      <w:proofErr w:type="spellStart"/>
-      <w:r>
-        <w:rPr>
-          <w:rFonts w:eastAsia="+mn-ea" w:cs="+mn-cs"/>
-          <w:sz w:val="24"/>
-          <w:szCs w:val="24"/>
-          <w:lang w:val="id-ID"/>
-        </w:rPr>
-        <w:t>control</w:t>
-      </w:r>
-      <w:proofErr w:type="spellEnd"/>
-      <w:r>
-        <w:rPr>
-          <w:rFonts w:eastAsia="+mn-ea" w:cs="+mn-cs"/>
-          <w:sz w:val="24"/>
-          <w:szCs w:val="24"/>
-          <w:lang w:val="id-ID"/>
-        </w:rPr>
-        <w:t xml:space="preserve"> untuk melacak semua perubahan yang dilakukan terhadap kode sumber.</w:t>
+        <w:t>Menyediakan version control untuk melacak semua perubahan yang dilakukan terhadap kode sumber.</w:t>
       </w:r>
     </w:p>
     <w:p>
@@ -4577,27 +2192,7 @@
           <w:szCs w:val="24"/>
           <w:lang w:val="id-ID"/>
         </w:rPr>
-        <w:t>Mempermudah manajemen cabang (</w:t>
-      </w:r>
-      <w:proofErr w:type="spellStart"/>
-      <w:r>
-        <w:rPr>
-          <w:rFonts w:eastAsia="+mn-ea" w:cs="+mn-cs"/>
-          <w:sz w:val="24"/>
-          <w:szCs w:val="24"/>
-          <w:lang w:val="id-ID"/>
-        </w:rPr>
-        <w:t>branching</w:t>
-      </w:r>
-      <w:proofErr w:type="spellEnd"/>
-      <w:r>
-        <w:rPr>
-          <w:rFonts w:eastAsia="+mn-ea" w:cs="+mn-cs"/>
-          <w:sz w:val="24"/>
-          <w:szCs w:val="24"/>
-          <w:lang w:val="id-ID"/>
-        </w:rPr>
-        <w:t>) untuk pengembangan fitur yang terpisah dan integrasi kode yang lebih baik.</w:t>
+        <w:t>Mempermudah manajemen cabang (branching) untuk pengembangan fitur yang terpisah dan integrasi kode yang lebih baik.</w:t>
       </w:r>
     </w:p>
     <w:p>
@@ -4623,67 +2218,7 @@
           <w:szCs w:val="24"/>
           <w:lang w:val="id-ID"/>
         </w:rPr>
-        <w:t xml:space="preserve">Memberikan kemudahan dalam mengelola dan menggabungkan kode melalui </w:t>
-      </w:r>
-      <w:proofErr w:type="spellStart"/>
-      <w:r>
-        <w:rPr>
-          <w:rFonts w:eastAsia="+mn-ea" w:cs="+mn-cs"/>
-          <w:sz w:val="24"/>
-          <w:szCs w:val="24"/>
-          <w:lang w:val="id-ID"/>
-        </w:rPr>
-        <w:t>pull</w:t>
-      </w:r>
-      <w:proofErr w:type="spellEnd"/>
-      <w:r>
-        <w:rPr>
-          <w:rFonts w:eastAsia="+mn-ea" w:cs="+mn-cs"/>
-          <w:sz w:val="24"/>
-          <w:szCs w:val="24"/>
-          <w:lang w:val="id-ID"/>
-        </w:rPr>
-        <w:t xml:space="preserve"> </w:t>
-      </w:r>
-      <w:proofErr w:type="spellStart"/>
-      <w:r>
-        <w:rPr>
-          <w:rFonts w:eastAsia="+mn-ea" w:cs="+mn-cs"/>
-          <w:sz w:val="24"/>
-          <w:szCs w:val="24"/>
-          <w:lang w:val="id-ID"/>
-        </w:rPr>
-        <w:t>request</w:t>
-      </w:r>
-      <w:proofErr w:type="spellEnd"/>
-      <w:r>
-        <w:rPr>
-          <w:rFonts w:eastAsia="+mn-ea" w:cs="+mn-cs"/>
-          <w:sz w:val="24"/>
-          <w:szCs w:val="24"/>
-          <w:lang w:val="id-ID"/>
-        </w:rPr>
-        <w:t xml:space="preserve"> dan </w:t>
-      </w:r>
-      <w:proofErr w:type="spellStart"/>
-      <w:r>
-        <w:rPr>
-          <w:rFonts w:eastAsia="+mn-ea" w:cs="+mn-cs"/>
-          <w:sz w:val="24"/>
-          <w:szCs w:val="24"/>
-          <w:lang w:val="id-ID"/>
-        </w:rPr>
-        <w:t>merge</w:t>
-      </w:r>
-      <w:proofErr w:type="spellEnd"/>
-      <w:r>
-        <w:rPr>
-          <w:rFonts w:eastAsia="+mn-ea" w:cs="+mn-cs"/>
-          <w:sz w:val="24"/>
-          <w:szCs w:val="24"/>
-          <w:lang w:val="id-ID"/>
-        </w:rPr>
-        <w:t>.</w:t>
+        <w:t>Memberikan kemudahan dalam mengelola dan menggabungkan kode melalui pull request dan merge.</w:t>
       </w:r>
     </w:p>
     <w:p>
@@ -4747,47 +2282,7 @@
           <w:szCs w:val="24"/>
           <w:lang w:val="id-ID"/>
         </w:rPr>
-        <w:t xml:space="preserve">Penggunaan Layanan </w:t>
-      </w:r>
-      <w:proofErr w:type="spellStart"/>
-      <w:r>
-        <w:rPr>
-          <w:rFonts w:eastAsia="+mn-ea" w:cs="+mn-cs"/>
-          <w:sz w:val="24"/>
-          <w:szCs w:val="24"/>
-          <w:lang w:val="id-ID"/>
-        </w:rPr>
-        <w:t>SaaS</w:t>
-      </w:r>
-      <w:proofErr w:type="spellEnd"/>
-      <w:r>
-        <w:rPr>
-          <w:rFonts w:eastAsia="+mn-ea" w:cs="+mn-cs"/>
-          <w:sz w:val="24"/>
-          <w:szCs w:val="24"/>
-          <w:lang w:val="id-ID"/>
-        </w:rPr>
-        <w:t xml:space="preserve"> (</w:t>
-      </w:r>
-      <w:proofErr w:type="spellStart"/>
-      <w:r>
-        <w:rPr>
-          <w:rFonts w:eastAsia="+mn-ea" w:cs="+mn-cs"/>
-          <w:sz w:val="24"/>
-          <w:szCs w:val="24"/>
-          <w:lang w:val="id-ID"/>
-        </w:rPr>
-        <w:t>GitHub</w:t>
-      </w:r>
-      <w:proofErr w:type="spellEnd"/>
-      <w:r>
-        <w:rPr>
-          <w:rFonts w:eastAsia="+mn-ea" w:cs="+mn-cs"/>
-          <w:sz w:val="24"/>
-          <w:szCs w:val="24"/>
-          <w:lang w:val="id-ID"/>
-        </w:rPr>
-        <w:t>)</w:t>
+        <w:t>Penggunaan Layanan SaaS (GitHub)</w:t>
       </w:r>
     </w:p>
     <w:p>
@@ -4810,27 +2305,7 @@
           <w:szCs w:val="24"/>
           <w:lang w:val="id-ID"/>
         </w:rPr>
-        <w:t xml:space="preserve">Langkah-langkah untuk menyelesaikan permasalahan ini menggunakan </w:t>
-      </w:r>
-      <w:proofErr w:type="spellStart"/>
-      <w:r>
-        <w:rPr>
-          <w:rFonts w:eastAsia="+mn-ea" w:cs="+mn-cs"/>
-          <w:sz w:val="24"/>
-          <w:szCs w:val="24"/>
-          <w:lang w:val="id-ID"/>
-        </w:rPr>
-        <w:t>GitHub</w:t>
-      </w:r>
-      <w:proofErr w:type="spellEnd"/>
-      <w:r>
-        <w:rPr>
-          <w:rFonts w:eastAsia="+mn-ea" w:cs="+mn-cs"/>
-          <w:sz w:val="24"/>
-          <w:szCs w:val="24"/>
-          <w:lang w:val="id-ID"/>
-        </w:rPr>
-        <w:t>:</w:t>
+        <w:t>Langkah-langkah untuk menyelesaikan permasalahan ini menggunakan GitHub:</w:t>
       </w:r>
     </w:p>
     <w:p>
@@ -4856,81 +2331,16 @@
           <w:szCs w:val="24"/>
           <w:lang w:val="id-ID"/>
         </w:rPr>
-        <w:t xml:space="preserve">Buat akun </w:t>
-      </w:r>
-      <w:proofErr w:type="spellStart"/>
-      <w:r>
-        <w:rPr>
-          <w:rFonts w:eastAsia="+mn-ea" w:cs="+mn-cs"/>
-          <w:sz w:val="24"/>
-          <w:szCs w:val="24"/>
-          <w:lang w:val="id-ID"/>
-        </w:rPr>
-        <w:t>GitHub</w:t>
-      </w:r>
-      <w:proofErr w:type="spellEnd"/>
-      <w:r>
-        <w:rPr>
-          <w:rFonts w:eastAsia="+mn-ea" w:cs="+mn-cs"/>
-          <w:sz w:val="24"/>
-          <w:szCs w:val="24"/>
-          <w:lang w:val="id-ID"/>
-        </w:rPr>
-        <w:t xml:space="preserve">: Tim perlu membuat akun di </w:t>
-      </w:r>
-      <w:proofErr w:type="spellStart"/>
-      <w:r>
-        <w:rPr>
-          <w:rFonts w:eastAsia="+mn-ea" w:cs="+mn-cs"/>
-          <w:sz w:val="24"/>
-          <w:szCs w:val="24"/>
-          <w:lang w:val="id-ID"/>
-        </w:rPr>
-        <w:t>GitHub</w:t>
-      </w:r>
-      <w:proofErr w:type="spellEnd"/>
-      <w:r>
-        <w:rPr>
-          <w:rFonts w:eastAsia="+mn-ea" w:cs="+mn-cs"/>
-          <w:sz w:val="24"/>
-          <w:szCs w:val="24"/>
-          <w:lang w:val="id-ID"/>
-        </w:rPr>
-        <w:t xml:space="preserve"> (gratis untuk penggunaan pribadi atau proyek open-</w:t>
-      </w:r>
-      <w:proofErr w:type="spellStart"/>
-      <w:r>
-        <w:rPr>
-          <w:rFonts w:eastAsia="+mn-ea" w:cs="+mn-cs"/>
-          <w:sz w:val="24"/>
-          <w:szCs w:val="24"/>
-          <w:lang w:val="id-ID"/>
-        </w:rPr>
-        <w:t>source</w:t>
-      </w:r>
-      <w:proofErr w:type="spellEnd"/>
-      <w:r>
-        <w:rPr>
-          <w:rFonts w:eastAsia="+mn-ea" w:cs="+mn-cs"/>
-          <w:sz w:val="24"/>
-          <w:szCs w:val="24"/>
-          <w:lang w:val="id-ID"/>
-        </w:rPr>
-        <w:t>).</w:t>
+        <w:t>Buat akun GitHub: Tim perlu membuat akun di GitHub (gratis untuk penggunaan pribadi atau proyek open-source).</w:t>
       </w:r>
     </w:p>
     <w:p>
       <w:pPr>
         <w:pStyle w:val="ListParagraph"/>
+        <w:keepNext/>
         <w:spacing w:before="240" w:after="0"/>
         <w:ind w:left="1080"/>
         <w:jc w:val="both"/>
-        <w:rPr>
-          <w:rFonts w:eastAsia="+mn-ea" w:cs="+mn-cs"/>
-          <w:sz w:val="24"/>
-          <w:szCs w:val="24"/>
-          <w:lang w:val="id-ID"/>
-        </w:rPr>
       </w:pPr>
       <w:r>
         <w:rPr>
@@ -4978,6 +2388,43 @@
     </w:p>
     <w:p>
       <w:pPr>
+        <w:pStyle w:val="Caption"/>
+        <w:ind w:firstLine="720"/>
+        <w:jc w:val="center"/>
+        <w:rPr>
+          <w:rFonts w:eastAsia="+mn-ea" w:cs="+mn-cs"/>
+          <w:sz w:val="24"/>
+          <w:szCs w:val="24"/>
+          <w:lang w:val="id-ID"/>
+        </w:rPr>
+      </w:pPr>
+      <w:r>
+        <w:t xml:space="preserve">Gambar </w:t>
+      </w:r>
+      <w:r>
+        <w:fldChar w:fldCharType="begin"/>
+      </w:r>
+      <w:r>
+        <w:instrText xml:space="preserve"> SEQ Gambar \* ARABIC </w:instrText>
+      </w:r>
+      <w:r>
+        <w:fldChar w:fldCharType="separate"/>
+      </w:r>
+      <w:r>
+        <w:rPr>
+          <w:noProof/>
+        </w:rPr>
+        <w:t>1</w:t>
+      </w:r>
+      <w:r>
+        <w:fldChar w:fldCharType="end"/>
+      </w:r>
+      <w:r>
+        <w:t xml:space="preserve"> Inisialisasi Repository di Github</w:t>
+      </w:r>
+    </w:p>
+    <w:p>
+      <w:pPr>
         <w:pStyle w:val="ListParagraph"/>
         <w:numPr>
           <w:ilvl w:val="0"/>
@@ -4999,67 +2446,8 @@
           <w:szCs w:val="24"/>
           <w:lang w:val="id-ID"/>
         </w:rPr>
-        <w:t xml:space="preserve">Buat </w:t>
-      </w:r>
-      <w:proofErr w:type="spellStart"/>
-      <w:r>
-        <w:rPr>
-          <w:rFonts w:eastAsia="+mn-ea" w:cs="+mn-cs"/>
-          <w:sz w:val="24"/>
-          <w:szCs w:val="24"/>
-          <w:lang w:val="id-ID"/>
-        </w:rPr>
-        <w:t>Repository</w:t>
-      </w:r>
-      <w:proofErr w:type="spellEnd"/>
-      <w:r>
-        <w:rPr>
-          <w:rFonts w:eastAsia="+mn-ea" w:cs="+mn-cs"/>
-          <w:sz w:val="24"/>
-          <w:szCs w:val="24"/>
-          <w:lang w:val="id-ID"/>
-        </w:rPr>
-        <w:t xml:space="preserve">: Tim dapat membuat </w:t>
-      </w:r>
-      <w:proofErr w:type="spellStart"/>
-      <w:r>
-        <w:rPr>
-          <w:rFonts w:eastAsia="+mn-ea" w:cs="+mn-cs"/>
-          <w:sz w:val="24"/>
-          <w:szCs w:val="24"/>
-          <w:lang w:val="id-ID"/>
-        </w:rPr>
-        <w:t>repository</w:t>
-      </w:r>
-      <w:proofErr w:type="spellEnd"/>
-      <w:r>
-        <w:rPr>
-          <w:rFonts w:eastAsia="+mn-ea" w:cs="+mn-cs"/>
-          <w:sz w:val="24"/>
-          <w:szCs w:val="24"/>
-          <w:lang w:val="id-ID"/>
-        </w:rPr>
-        <w:t xml:space="preserve"> baru di </w:t>
-      </w:r>
-      <w:proofErr w:type="spellStart"/>
-      <w:r>
-        <w:rPr>
-          <w:rFonts w:eastAsia="+mn-ea" w:cs="+mn-cs"/>
-          <w:sz w:val="24"/>
-          <w:szCs w:val="24"/>
-          <w:lang w:val="id-ID"/>
-        </w:rPr>
-        <w:t>GitHub</w:t>
-      </w:r>
-      <w:proofErr w:type="spellEnd"/>
-      <w:r>
-        <w:rPr>
-          <w:rFonts w:eastAsia="+mn-ea" w:cs="+mn-cs"/>
-          <w:sz w:val="24"/>
-          <w:szCs w:val="24"/>
-          <w:lang w:val="id-ID"/>
-        </w:rPr>
-        <w:t xml:space="preserve"> untuk </w:t>
+        <w:lastRenderedPageBreak/>
+        <w:t xml:space="preserve">Buat Repository: Tim dapat membuat repository baru di GitHub untuk </w:t>
       </w:r>
       <w:r>
         <w:rPr>
@@ -5096,146 +2484,109 @@
           <w:lang w:val="id-ID"/>
         </w:rPr>
       </w:pPr>
-      <w:proofErr w:type="spellStart"/>
-      <w:r>
-        <w:rPr>
-          <w:rFonts w:eastAsia="+mn-ea" w:cs="+mn-cs"/>
-          <w:sz w:val="24"/>
-          <w:szCs w:val="24"/>
-          <w:lang w:val="id-ID"/>
-        </w:rPr>
-        <w:lastRenderedPageBreak/>
-        <w:t>Inisialisasi</w:t>
-      </w:r>
-      <w:proofErr w:type="spellEnd"/>
-      <w:r>
-        <w:rPr>
-          <w:rFonts w:eastAsia="+mn-ea" w:cs="+mn-cs"/>
-          <w:sz w:val="24"/>
-          <w:szCs w:val="24"/>
-          <w:lang w:val="id-ID"/>
-        </w:rPr>
+      <w:r>
+        <w:rPr>
+          <w:rFonts w:eastAsia="+mn-ea" w:cs="+mn-cs"/>
+          <w:sz w:val="24"/>
+          <w:szCs w:val="24"/>
+          <w:lang w:val="id-ID"/>
+        </w:rPr>
+        <w:t>Inisialisasi Git di Local Machine: Setiap anggota tim menginisialisasi Git pada komputer lokal mereka dan menghubungkannya dengan repository GitHub.</w:t>
+      </w:r>
+    </w:p>
+    <w:p>
+      <w:pPr>
+        <w:pStyle w:val="ListParagraph"/>
+        <w:keepNext/>
+        <w:spacing w:before="240" w:after="0"/>
+        <w:ind w:left="1080"/>
+        <w:jc w:val="both"/>
+      </w:pPr>
+      <w:r>
+        <w:rPr>
+          <w:rFonts w:eastAsia="+mn-ea" w:cs="+mn-cs"/>
+          <w:sz w:val="24"/>
+          <w:szCs w:val="24"/>
+          <w:lang w:val="id-ID"/>
+        </w:rPr>
+        <w:drawing>
+          <wp:inline distT="0" distB="0" distL="0" distR="0" wp14:anchorId="20A34231" wp14:editId="4F863A89">
+            <wp:extent cx="4961271" cy="3077571"/>
+            <wp:effectExtent l="0" t="0" r="0" b="8890"/>
+            <wp:docPr id="1576760468" name="Picture 1" descr="A screenshot of a computer screen&#10;&#10;Description automatically generated"/>
+            <wp:cNvGraphicFramePr>
+              <a:graphicFrameLocks xmlns:a="http://schemas.openxmlformats.org/drawingml/2006/main" noChangeAspect="1"/>
+            </wp:cNvGraphicFramePr>
+            <a:graphic xmlns:a="http://schemas.openxmlformats.org/drawingml/2006/main">
+              <a:graphicData uri="http://schemas.openxmlformats.org/drawingml/2006/picture">
+                <pic:pic xmlns:pic="http://schemas.openxmlformats.org/drawingml/2006/picture">
+                  <pic:nvPicPr>
+                    <pic:cNvPr id="1576760468" name="Picture 1" descr="A screenshot of a computer screen&#10;&#10;Description automatically generated"/>
+                    <pic:cNvPicPr/>
+                  </pic:nvPicPr>
+                  <pic:blipFill>
+                    <a:blip r:embed="rId10"/>
+                    <a:stretch>
+                      <a:fillRect/>
+                    </a:stretch>
+                  </pic:blipFill>
+                  <pic:spPr>
+                    <a:xfrm>
+                      <a:off x="0" y="0"/>
+                      <a:ext cx="4972217" cy="3084361"/>
+                    </a:xfrm>
+                    <a:prstGeom prst="rect">
+                      <a:avLst/>
+                    </a:prstGeom>
+                  </pic:spPr>
+                </pic:pic>
+              </a:graphicData>
+            </a:graphic>
+          </wp:inline>
+        </w:drawing>
+      </w:r>
+    </w:p>
+    <w:p>
+      <w:pPr>
+        <w:pStyle w:val="Caption"/>
+        <w:ind w:left="360" w:firstLine="360"/>
+        <w:jc w:val="center"/>
+        <w:rPr>
+          <w:rFonts w:eastAsia="+mn-ea" w:cs="+mn-cs"/>
+          <w:sz w:val="24"/>
+          <w:szCs w:val="24"/>
+          <w:lang w:val="id-ID"/>
+        </w:rPr>
+      </w:pPr>
+      <w:r>
+        <w:t xml:space="preserve">Gambar </w:t>
+      </w:r>
+      <w:r>
+        <w:fldChar w:fldCharType="begin"/>
+      </w:r>
+      <w:r>
+        <w:instrText xml:space="preserve"> SEQ Gambar \* ARABIC </w:instrText>
+      </w:r>
+      <w:r>
+        <w:fldChar w:fldCharType="separate"/>
+      </w:r>
+      <w:r>
+        <w:rPr>
+          <w:noProof/>
+        </w:rPr>
+        <w:t>2</w:t>
+      </w:r>
+      <w:r>
+        <w:fldChar w:fldCharType="end"/>
+      </w:r>
+      <w:r>
         <w:t xml:space="preserve"> </w:t>
       </w:r>
-      <w:proofErr w:type="spellStart"/>
-      <w:r>
-        <w:rPr>
-          <w:rFonts w:eastAsia="+mn-ea" w:cs="+mn-cs"/>
-          <w:sz w:val="24"/>
-          <w:szCs w:val="24"/>
-          <w:lang w:val="id-ID"/>
-        </w:rPr>
-        <w:t>Git</w:t>
-      </w:r>
-      <w:proofErr w:type="spellEnd"/>
-      <w:r>
-        <w:rPr>
-          <w:rFonts w:eastAsia="+mn-ea" w:cs="+mn-cs"/>
-          <w:sz w:val="24"/>
-          <w:szCs w:val="24"/>
-          <w:lang w:val="id-ID"/>
-        </w:rPr>
-        <w:t xml:space="preserve"> di </w:t>
-      </w:r>
-      <w:proofErr w:type="spellStart"/>
-      <w:r>
-        <w:rPr>
-          <w:rFonts w:eastAsia="+mn-ea" w:cs="+mn-cs"/>
-          <w:sz w:val="24"/>
-          <w:szCs w:val="24"/>
-          <w:lang w:val="id-ID"/>
-        </w:rPr>
+      <w:r>
+        <w:t xml:space="preserve">Inisialisasi Repository di </w:t>
+      </w:r>
+      <w:r>
         <w:t>Local</w:t>
-      </w:r>
-      <w:proofErr w:type="spellEnd"/>
-      <w:r>
-        <w:rPr>
-          <w:rFonts w:eastAsia="+mn-ea" w:cs="+mn-cs"/>
-          <w:sz w:val="24"/>
-          <w:szCs w:val="24"/>
-          <w:lang w:val="id-ID"/>
-        </w:rPr>
-        <w:t xml:space="preserve"> Machine: Setiap anggota tim </w:t>
-      </w:r>
-      <w:proofErr w:type="spellStart"/>
-      <w:r>
-        <w:rPr>
-          <w:rFonts w:eastAsia="+mn-ea" w:cs="+mn-cs"/>
-          <w:sz w:val="24"/>
-          <w:szCs w:val="24"/>
-          <w:lang w:val="id-ID"/>
-        </w:rPr>
-        <w:t>menginisialisasi</w:t>
-      </w:r>
-      <w:proofErr w:type="spellEnd"/>
-      <w:r>
-        <w:rPr>
-          <w:rFonts w:eastAsia="+mn-ea" w:cs="+mn-cs"/>
-          <w:sz w:val="24"/>
-          <w:szCs w:val="24"/>
-          <w:lang w:val="id-ID"/>
-        </w:rPr>
-        <w:t xml:space="preserve"> </w:t>
-      </w:r>
-      <w:proofErr w:type="spellStart"/>
-      <w:r>
-        <w:rPr>
-          <w:rFonts w:eastAsia="+mn-ea" w:cs="+mn-cs"/>
-          <w:sz w:val="24"/>
-          <w:szCs w:val="24"/>
-          <w:lang w:val="id-ID"/>
-        </w:rPr>
-        <w:t>Git</w:t>
-      </w:r>
-      <w:proofErr w:type="spellEnd"/>
-      <w:r>
-        <w:rPr>
-          <w:rFonts w:eastAsia="+mn-ea" w:cs="+mn-cs"/>
-          <w:sz w:val="24"/>
-          <w:szCs w:val="24"/>
-          <w:lang w:val="id-ID"/>
-        </w:rPr>
-        <w:t xml:space="preserve"> pada komputer lokal mereka dan menghubungkannya dengan </w:t>
-      </w:r>
-      <w:proofErr w:type="spellStart"/>
-      <w:r>
-        <w:rPr>
-          <w:rFonts w:eastAsia="+mn-ea" w:cs="+mn-cs"/>
-          <w:sz w:val="24"/>
-          <w:szCs w:val="24"/>
-          <w:lang w:val="id-ID"/>
-        </w:rPr>
-        <w:t>repository</w:t>
-      </w:r>
-      <w:proofErr w:type="spellEnd"/>
-      <w:r>
-        <w:rPr>
-          <w:rFonts w:eastAsia="+mn-ea" w:cs="+mn-cs"/>
-          <w:sz w:val="24"/>
-          <w:szCs w:val="24"/>
-          <w:lang w:val="id-ID"/>
-        </w:rPr>
-        <w:t xml:space="preserve"> </w:t>
-      </w:r>
-      <w:proofErr w:type="spellStart"/>
-      <w:r>
-        <w:rPr>
-          <w:rFonts w:eastAsia="+mn-ea" w:cs="+mn-cs"/>
-          <w:sz w:val="24"/>
-          <w:szCs w:val="24"/>
-          <w:lang w:val="id-ID"/>
-        </w:rPr>
-        <w:t>GitHub</w:t>
-      </w:r>
-      <w:proofErr w:type="spellEnd"/>
-      <w:r>
-        <w:rPr>
-          <w:rFonts w:eastAsia="+mn-ea" w:cs="+mn-cs"/>
-          <w:sz w:val="24"/>
-          <w:szCs w:val="24"/>
-          <w:lang w:val="id-ID"/>
-        </w:rPr>
-        <w:t>.</w:t>
       </w:r>
     </w:p>
     <w:p>
@@ -5251,7 +2602,6 @@
           <w:lang w:val="id-ID"/>
         </w:rPr>
       </w:pPr>
-      <w:proofErr w:type="spellStart"/>
       <w:r>
         <w:rPr>
           <w:rFonts w:ascii="DankMono Nerd Font" w:eastAsia="+mn-ea" w:hAnsi="DankMono Nerd Font" w:cs="+mn-cs"/>
@@ -5259,29 +2609,8 @@
           <w:szCs w:val="24"/>
           <w:lang w:val="id-ID"/>
         </w:rPr>
-        <w:t>git</w:t>
-      </w:r>
-      <w:proofErr w:type="spellEnd"/>
-      <w:r>
-        <w:rPr>
-          <w:rFonts w:ascii="DankMono Nerd Font" w:eastAsia="+mn-ea" w:hAnsi="DankMono Nerd Font" w:cs="+mn-cs"/>
-          <w:sz w:val="24"/>
-          <w:szCs w:val="24"/>
-          <w:lang w:val="id-ID"/>
-        </w:rPr>
-        <w:t xml:space="preserve"> </w:t>
-      </w:r>
-      <w:proofErr w:type="spellStart"/>
-      <w:r>
-        <w:rPr>
-          <w:rFonts w:ascii="DankMono Nerd Font" w:eastAsia="+mn-ea" w:hAnsi="DankMono Nerd Font" w:cs="+mn-cs"/>
-          <w:sz w:val="24"/>
-          <w:szCs w:val="24"/>
-          <w:lang w:val="id-ID"/>
-        </w:rPr>
-        <w:t>init</w:t>
-      </w:r>
-      <w:proofErr w:type="spellEnd"/>
+        <w:t>git init</w:t>
+      </w:r>
     </w:p>
     <w:p>
       <w:pPr>
@@ -5296,7 +2625,6 @@
           <w:lang w:val="id-ID"/>
         </w:rPr>
       </w:pPr>
-      <w:proofErr w:type="spellStart"/>
       <w:r>
         <w:rPr>
           <w:rFonts w:ascii="DankMono Nerd Font" w:eastAsia="+mn-ea" w:hAnsi="DankMono Nerd Font" w:cs="+mn-cs"/>
@@ -5304,97 +2632,7 @@
           <w:szCs w:val="24"/>
           <w:lang w:val="id-ID"/>
         </w:rPr>
-        <w:t>git</w:t>
-      </w:r>
-      <w:proofErr w:type="spellEnd"/>
-      <w:r>
-        <w:rPr>
-          <w:rFonts w:ascii="DankMono Nerd Font" w:eastAsia="+mn-ea" w:hAnsi="DankMono Nerd Font" w:cs="+mn-cs"/>
-          <w:sz w:val="24"/>
-          <w:szCs w:val="24"/>
-          <w:lang w:val="id-ID"/>
-        </w:rPr>
-        <w:t xml:space="preserve"> </w:t>
-      </w:r>
-      <w:proofErr w:type="spellStart"/>
-      <w:r>
-        <w:rPr>
-          <w:rFonts w:ascii="DankMono Nerd Font" w:eastAsia="+mn-ea" w:hAnsi="DankMono Nerd Font" w:cs="+mn-cs"/>
-          <w:sz w:val="24"/>
-          <w:szCs w:val="24"/>
-          <w:lang w:val="id-ID"/>
-        </w:rPr>
-        <w:t>remote</w:t>
-      </w:r>
-      <w:proofErr w:type="spellEnd"/>
-      <w:r>
-        <w:rPr>
-          <w:rFonts w:ascii="DankMono Nerd Font" w:eastAsia="+mn-ea" w:hAnsi="DankMono Nerd Font" w:cs="+mn-cs"/>
-          <w:sz w:val="24"/>
-          <w:szCs w:val="24"/>
-          <w:lang w:val="id-ID"/>
-        </w:rPr>
-        <w:t xml:space="preserve"> </w:t>
-      </w:r>
-      <w:proofErr w:type="spellStart"/>
-      <w:r>
-        <w:rPr>
-          <w:rFonts w:ascii="DankMono Nerd Font" w:eastAsia="+mn-ea" w:hAnsi="DankMono Nerd Font" w:cs="+mn-cs"/>
-          <w:sz w:val="24"/>
-          <w:szCs w:val="24"/>
-          <w:lang w:val="id-ID"/>
-        </w:rPr>
-        <w:t>add</w:t>
-      </w:r>
-      <w:proofErr w:type="spellEnd"/>
-      <w:r>
-        <w:rPr>
-          <w:rFonts w:ascii="DankMono Nerd Font" w:eastAsia="+mn-ea" w:hAnsi="DankMono Nerd Font" w:cs="+mn-cs"/>
-          <w:sz w:val="24"/>
-          <w:szCs w:val="24"/>
-          <w:lang w:val="id-ID"/>
-        </w:rPr>
-        <w:t xml:space="preserve"> </w:t>
-      </w:r>
-      <w:proofErr w:type="spellStart"/>
-      <w:r>
-        <w:rPr>
-          <w:rFonts w:ascii="DankMono Nerd Font" w:eastAsia="+mn-ea" w:hAnsi="DankMono Nerd Font" w:cs="+mn-cs"/>
-          <w:sz w:val="24"/>
-          <w:szCs w:val="24"/>
-          <w:lang w:val="id-ID"/>
-        </w:rPr>
-        <w:t>origin</w:t>
-      </w:r>
-      <w:proofErr w:type="spellEnd"/>
-      <w:r>
-        <w:rPr>
-          <w:rFonts w:ascii="DankMono Nerd Font" w:eastAsia="+mn-ea" w:hAnsi="DankMono Nerd Font" w:cs="+mn-cs"/>
-          <w:sz w:val="24"/>
-          <w:szCs w:val="24"/>
-          <w:lang w:val="id-ID"/>
-        </w:rPr>
-        <w:t xml:space="preserve"> &lt;</w:t>
-      </w:r>
-      <w:proofErr w:type="spellStart"/>
-      <w:r>
-        <w:rPr>
-          <w:rFonts w:ascii="DankMono Nerd Font" w:eastAsia="+mn-ea" w:hAnsi="DankMono Nerd Font" w:cs="+mn-cs"/>
-          <w:sz w:val="24"/>
-          <w:szCs w:val="24"/>
-          <w:lang w:val="id-ID"/>
-        </w:rPr>
-        <w:t>url_repository_github</w:t>
-      </w:r>
-      <w:proofErr w:type="spellEnd"/>
-      <w:r>
-        <w:rPr>
-          <w:rFonts w:ascii="DankMono Nerd Font" w:eastAsia="+mn-ea" w:hAnsi="DankMono Nerd Font" w:cs="+mn-cs"/>
-          <w:sz w:val="24"/>
-          <w:szCs w:val="24"/>
-          <w:lang w:val="id-ID"/>
-        </w:rPr>
-        <w:t>&gt;</w:t>
+        <w:t>git remote add origin &lt;url_repository_github&gt;</w:t>
       </w:r>
     </w:p>
     <w:p>
@@ -5413,105 +2651,103 @@
           <w:lang w:val="id-ID"/>
         </w:rPr>
       </w:pPr>
-      <w:proofErr w:type="spellStart"/>
-      <w:r>
-        <w:rPr>
-          <w:rFonts w:eastAsia="+mn-ea" w:cs="+mn-cs"/>
-          <w:sz w:val="24"/>
-          <w:szCs w:val="24"/>
-          <w:lang w:val="id-ID"/>
-        </w:rPr>
-        <w:t>Branching</w:t>
-      </w:r>
-      <w:proofErr w:type="spellEnd"/>
-      <w:r>
-        <w:rPr>
-          <w:rFonts w:eastAsia="+mn-ea" w:cs="+mn-cs"/>
-          <w:sz w:val="24"/>
-          <w:szCs w:val="24"/>
-          <w:lang w:val="id-ID"/>
-        </w:rPr>
-        <w:t xml:space="preserve"> dan </w:t>
-      </w:r>
-      <w:proofErr w:type="spellStart"/>
-      <w:r>
-        <w:rPr>
-          <w:rFonts w:eastAsia="+mn-ea" w:cs="+mn-cs"/>
-          <w:sz w:val="24"/>
-          <w:szCs w:val="24"/>
-          <w:lang w:val="id-ID"/>
-        </w:rPr>
-        <w:t>Commit</w:t>
-      </w:r>
-      <w:proofErr w:type="spellEnd"/>
-      <w:r>
-        <w:rPr>
-          <w:rFonts w:eastAsia="+mn-ea" w:cs="+mn-cs"/>
-          <w:sz w:val="24"/>
-          <w:szCs w:val="24"/>
-          <w:lang w:val="id-ID"/>
-        </w:rPr>
-        <w:t>: Setiap pengembang membuat cabang (</w:t>
-      </w:r>
-      <w:proofErr w:type="spellStart"/>
-      <w:r>
-        <w:rPr>
-          <w:rFonts w:eastAsia="+mn-ea" w:cs="+mn-cs"/>
-          <w:sz w:val="24"/>
-          <w:szCs w:val="24"/>
-          <w:lang w:val="id-ID"/>
-        </w:rPr>
-        <w:t>branch</w:t>
-      </w:r>
-      <w:proofErr w:type="spellEnd"/>
-      <w:r>
-        <w:rPr>
-          <w:rFonts w:eastAsia="+mn-ea" w:cs="+mn-cs"/>
-          <w:sz w:val="24"/>
-          <w:szCs w:val="24"/>
-          <w:lang w:val="id-ID"/>
-        </w:rPr>
-        <w:t xml:space="preserve">) untuk fitur atau </w:t>
-      </w:r>
-      <w:proofErr w:type="spellStart"/>
-      <w:r>
-        <w:rPr>
-          <w:rFonts w:eastAsia="+mn-ea" w:cs="+mn-cs"/>
-          <w:sz w:val="24"/>
-          <w:szCs w:val="24"/>
-          <w:lang w:val="id-ID"/>
-        </w:rPr>
-        <w:t>task</w:t>
-      </w:r>
-      <w:proofErr w:type="spellEnd"/>
-      <w:r>
-        <w:rPr>
-          <w:rFonts w:eastAsia="+mn-ea" w:cs="+mn-cs"/>
-          <w:sz w:val="24"/>
-          <w:szCs w:val="24"/>
-          <w:lang w:val="id-ID"/>
-        </w:rPr>
-        <w:t xml:space="preserve"> mereka, melakukan </w:t>
-      </w:r>
-      <w:proofErr w:type="spellStart"/>
-      <w:r>
-        <w:rPr>
-          <w:rFonts w:eastAsia="+mn-ea" w:cs="+mn-cs"/>
-          <w:sz w:val="24"/>
-          <w:szCs w:val="24"/>
-          <w:lang w:val="id-ID"/>
-        </w:rPr>
-        <w:t>commit</w:t>
-      </w:r>
-      <w:proofErr w:type="spellEnd"/>
-      <w:r>
-        <w:rPr>
-          <w:rFonts w:eastAsia="+mn-ea" w:cs="+mn-cs"/>
-          <w:sz w:val="24"/>
-          <w:szCs w:val="24"/>
-          <w:lang w:val="id-ID"/>
-        </w:rPr>
-        <w:t xml:space="preserve"> secara berkala untuk menyimpan perubahan.</w:t>
+      <w:r>
+        <w:rPr>
+          <w:rFonts w:eastAsia="+mn-ea" w:cs="+mn-cs"/>
+          <w:sz w:val="24"/>
+          <w:szCs w:val="24"/>
+          <w:lang w:val="id-ID"/>
+        </w:rPr>
+        <w:t>Branching dan Commit: Setiap pengembang membuat cabang (branch) untuk fitur atau task mereka, melakukan commit secara berkala untuk menyimpan perubahan.</w:t>
+      </w:r>
+    </w:p>
+    <w:p>
+      <w:pPr>
+        <w:pStyle w:val="ListParagraph"/>
+        <w:keepNext/>
+        <w:spacing w:before="240" w:after="0"/>
+        <w:ind w:left="1080"/>
+        <w:jc w:val="both"/>
+      </w:pPr>
+      <w:r>
+        <w:rPr>
+          <w:rFonts w:eastAsia="+mn-ea" w:cs="+mn-cs"/>
+          <w:sz w:val="24"/>
+          <w:szCs w:val="24"/>
+          <w:lang w:val="id-ID"/>
+        </w:rPr>
+        <w:drawing>
+          <wp:inline distT="0" distB="0" distL="0" distR="0" wp14:anchorId="7C8DF4B9" wp14:editId="0129D65B">
+            <wp:extent cx="4954137" cy="2421632"/>
+            <wp:effectExtent l="0" t="0" r="0" b="0"/>
+            <wp:docPr id="1640426897" name="Picture 1" descr="A screen shot of a computer program&#10;&#10;Description automatically generated"/>
+            <wp:cNvGraphicFramePr>
+              <a:graphicFrameLocks xmlns:a="http://schemas.openxmlformats.org/drawingml/2006/main" noChangeAspect="1"/>
+            </wp:cNvGraphicFramePr>
+            <a:graphic xmlns:a="http://schemas.openxmlformats.org/drawingml/2006/main">
+              <a:graphicData uri="http://schemas.openxmlformats.org/drawingml/2006/picture">
+                <pic:pic xmlns:pic="http://schemas.openxmlformats.org/drawingml/2006/picture">
+                  <pic:nvPicPr>
+                    <pic:cNvPr id="1640426897" name="Picture 1" descr="A screen shot of a computer program&#10;&#10;Description automatically generated"/>
+                    <pic:cNvPicPr/>
+                  </pic:nvPicPr>
+                  <pic:blipFill>
+                    <a:blip r:embed="rId11"/>
+                    <a:stretch>
+                      <a:fillRect/>
+                    </a:stretch>
+                  </pic:blipFill>
+                  <pic:spPr>
+                    <a:xfrm>
+                      <a:off x="0" y="0"/>
+                      <a:ext cx="4963301" cy="2426112"/>
+                    </a:xfrm>
+                    <a:prstGeom prst="rect">
+                      <a:avLst/>
+                    </a:prstGeom>
+                  </pic:spPr>
+                </pic:pic>
+              </a:graphicData>
+            </a:graphic>
+          </wp:inline>
+        </w:drawing>
+      </w:r>
+    </w:p>
+    <w:p>
+      <w:pPr>
+        <w:pStyle w:val="Caption"/>
+        <w:ind w:firstLine="720"/>
+        <w:jc w:val="center"/>
+        <w:rPr>
+          <w:rFonts w:eastAsia="+mn-ea" w:cs="+mn-cs"/>
+          <w:sz w:val="24"/>
+          <w:szCs w:val="24"/>
+          <w:lang w:val="id-ID"/>
+        </w:rPr>
+      </w:pPr>
+      <w:r>
+        <w:t xml:space="preserve">Gambar </w:t>
+      </w:r>
+      <w:r>
+        <w:fldChar w:fldCharType="begin"/>
+      </w:r>
+      <w:r>
+        <w:instrText xml:space="preserve"> SEQ Gambar \* ARABIC </w:instrText>
+      </w:r>
+      <w:r>
+        <w:fldChar w:fldCharType="separate"/>
+      </w:r>
+      <w:r>
+        <w:rPr>
+          <w:noProof/>
+        </w:rPr>
+        <w:t>3</w:t>
+      </w:r>
+      <w:r>
+        <w:fldChar w:fldCharType="end"/>
+      </w:r>
+      <w:r>
+        <w:t xml:space="preserve"> Membuat branch di Git</w:t>
       </w:r>
     </w:p>
     <w:p>
@@ -5527,7 +2763,6 @@
           <w:lang w:val="id-ID"/>
         </w:rPr>
       </w:pPr>
-      <w:proofErr w:type="spellStart"/>
       <w:r>
         <w:rPr>
           <w:rFonts w:ascii="DankMono Nerd Font" w:eastAsia="+mn-ea" w:hAnsi="DankMono Nerd Font" w:cs="+mn-cs"/>
@@ -5535,49 +2770,8 @@
           <w:szCs w:val="24"/>
           <w:lang w:val="id-ID"/>
         </w:rPr>
-        <w:t>git</w:t>
-      </w:r>
-      <w:proofErr w:type="spellEnd"/>
-      <w:r>
-        <w:rPr>
-          <w:rFonts w:ascii="DankMono Nerd Font" w:eastAsia="+mn-ea" w:hAnsi="DankMono Nerd Font" w:cs="+mn-cs"/>
-          <w:sz w:val="24"/>
-          <w:szCs w:val="24"/>
-          <w:lang w:val="id-ID"/>
-        </w:rPr>
-        <w:t xml:space="preserve"> </w:t>
-      </w:r>
-      <w:proofErr w:type="spellStart"/>
-      <w:r>
-        <w:rPr>
-          <w:rFonts w:ascii="DankMono Nerd Font" w:eastAsia="+mn-ea" w:hAnsi="DankMono Nerd Font" w:cs="+mn-cs"/>
-          <w:sz w:val="24"/>
-          <w:szCs w:val="24"/>
-          <w:lang w:val="id-ID"/>
-        </w:rPr>
-        <w:t>checkout</w:t>
-      </w:r>
-      <w:proofErr w:type="spellEnd"/>
-      <w:r>
-        <w:rPr>
-          <w:rFonts w:ascii="DankMono Nerd Font" w:eastAsia="+mn-ea" w:hAnsi="DankMono Nerd Font" w:cs="+mn-cs"/>
-          <w:sz w:val="24"/>
-          <w:szCs w:val="24"/>
-          <w:lang w:val="id-ID"/>
-        </w:rPr>
-        <w:t xml:space="preserve"> -b </w:t>
-      </w:r>
-      <w:proofErr w:type="spellStart"/>
-      <w:r>
-        <w:rPr>
-          <w:rFonts w:ascii="DankMono Nerd Font" w:eastAsia="+mn-ea" w:hAnsi="DankMono Nerd Font" w:cs="+mn-cs"/>
-          <w:sz w:val="24"/>
-          <w:szCs w:val="24"/>
-          <w:lang w:val="id-ID"/>
-        </w:rPr>
-        <w:t>feature-xyz</w:t>
-      </w:r>
-      <w:proofErr w:type="spellEnd"/>
+        <w:t>git checkout -b feature-xyz</w:t>
+      </w:r>
     </w:p>
     <w:p>
       <w:pPr>
@@ -5592,7 +2786,6 @@
           <w:lang w:val="id-ID"/>
         </w:rPr>
       </w:pPr>
-      <w:proofErr w:type="spellStart"/>
       <w:r>
         <w:rPr>
           <w:rFonts w:ascii="DankMono Nerd Font" w:eastAsia="+mn-ea" w:hAnsi="DankMono Nerd Font" w:cs="+mn-cs"/>
@@ -5600,37 +2793,7 @@
           <w:szCs w:val="24"/>
           <w:lang w:val="id-ID"/>
         </w:rPr>
-        <w:t>git</w:t>
-      </w:r>
-      <w:proofErr w:type="spellEnd"/>
-      <w:r>
-        <w:rPr>
-          <w:rFonts w:ascii="DankMono Nerd Font" w:eastAsia="+mn-ea" w:hAnsi="DankMono Nerd Font" w:cs="+mn-cs"/>
-          <w:sz w:val="24"/>
-          <w:szCs w:val="24"/>
-          <w:lang w:val="id-ID"/>
-        </w:rPr>
-        <w:t xml:space="preserve"> </w:t>
-      </w:r>
-      <w:proofErr w:type="spellStart"/>
-      <w:r>
-        <w:rPr>
-          <w:rFonts w:ascii="DankMono Nerd Font" w:eastAsia="+mn-ea" w:hAnsi="DankMono Nerd Font" w:cs="+mn-cs"/>
-          <w:sz w:val="24"/>
-          <w:szCs w:val="24"/>
-          <w:lang w:val="id-ID"/>
-        </w:rPr>
-        <w:t>add</w:t>
-      </w:r>
-      <w:proofErr w:type="spellEnd"/>
-      <w:r>
-        <w:rPr>
-          <w:rFonts w:ascii="DankMono Nerd Font" w:eastAsia="+mn-ea" w:hAnsi="DankMono Nerd Font" w:cs="+mn-cs"/>
-          <w:sz w:val="24"/>
-          <w:szCs w:val="24"/>
-          <w:lang w:val="id-ID"/>
-        </w:rPr>
-        <w:t xml:space="preserve"> .</w:t>
+        <w:t>git add .</w:t>
       </w:r>
     </w:p>
     <w:p>
@@ -5646,7 +2809,6 @@
           <w:lang w:val="id-ID"/>
         </w:rPr>
       </w:pPr>
-      <w:proofErr w:type="spellStart"/>
       <w:r>
         <w:rPr>
           <w:rFonts w:ascii="DankMono Nerd Font" w:eastAsia="+mn-ea" w:hAnsi="DankMono Nerd Font" w:cs="+mn-cs"/>
@@ -5654,37 +2816,8 @@
           <w:szCs w:val="24"/>
           <w:lang w:val="id-ID"/>
         </w:rPr>
-        <w:t>git</w:t>
-      </w:r>
-      <w:proofErr w:type="spellEnd"/>
-      <w:r>
-        <w:rPr>
-          <w:rFonts w:ascii="DankMono Nerd Font" w:eastAsia="+mn-ea" w:hAnsi="DankMono Nerd Font" w:cs="+mn-cs"/>
-          <w:sz w:val="24"/>
-          <w:szCs w:val="24"/>
-          <w:lang w:val="id-ID"/>
-        </w:rPr>
-        <w:t xml:space="preserve"> </w:t>
-      </w:r>
-      <w:proofErr w:type="spellStart"/>
-      <w:r>
-        <w:rPr>
-          <w:rFonts w:ascii="DankMono Nerd Font" w:eastAsia="+mn-ea" w:hAnsi="DankMono Nerd Font" w:cs="+mn-cs"/>
-          <w:sz w:val="24"/>
-          <w:szCs w:val="24"/>
-          <w:lang w:val="id-ID"/>
-        </w:rPr>
-        <w:t>commit</w:t>
-      </w:r>
-      <w:proofErr w:type="spellEnd"/>
-      <w:r>
-        <w:rPr>
-          <w:rFonts w:ascii="DankMono Nerd Font" w:eastAsia="+mn-ea" w:hAnsi="DankMono Nerd Font" w:cs="+mn-cs"/>
-          <w:sz w:val="24"/>
-          <w:szCs w:val="24"/>
-          <w:lang w:val="id-ID"/>
-        </w:rPr>
-        <w:t xml:space="preserve"> -m "Deskripsi perubahan"</w:t>
+        <w:lastRenderedPageBreak/>
+        <w:t>git commit -m "Deskripsi perubahan"</w:t>
       </w:r>
     </w:p>
     <w:p>
@@ -5703,145 +2836,142 @@
           <w:lang w:val="id-ID"/>
         </w:rPr>
       </w:pPr>
-      <w:proofErr w:type="spellStart"/>
-      <w:r>
-        <w:rPr>
-          <w:rFonts w:eastAsia="+mn-ea" w:cs="+mn-cs"/>
-          <w:sz w:val="24"/>
-          <w:szCs w:val="24"/>
-          <w:lang w:val="id-ID"/>
-        </w:rPr>
-        <w:t>Pull</w:t>
-      </w:r>
-      <w:proofErr w:type="spellEnd"/>
-      <w:r>
-        <w:rPr>
-          <w:rFonts w:eastAsia="+mn-ea" w:cs="+mn-cs"/>
-          <w:sz w:val="24"/>
-          <w:szCs w:val="24"/>
-          <w:lang w:val="id-ID"/>
-        </w:rPr>
+      <w:r>
+        <w:rPr>
+          <w:rFonts w:eastAsia="+mn-ea" w:cs="+mn-cs"/>
+          <w:sz w:val="24"/>
+          <w:szCs w:val="24"/>
+          <w:lang w:val="id-ID"/>
+        </w:rPr>
+        <w:t xml:space="preserve">Pull Request (PR): Setelah selesai dengan perubahan di </w:t>
+      </w:r>
+      <w:r>
+        <w:rPr>
+          <w:rFonts w:eastAsia="+mn-ea" w:cs="+mn-cs"/>
+          <w:sz w:val="24"/>
+          <w:szCs w:val="24"/>
+          <w:lang w:val="id-ID"/>
+        </w:rPr>
+        <w:t>branch yang kita buat</w:t>
+      </w:r>
+      <w:r>
+        <w:rPr>
+          <w:rFonts w:eastAsia="+mn-ea" w:cs="+mn-cs"/>
+          <w:sz w:val="24"/>
+          <w:szCs w:val="24"/>
+          <w:lang w:val="id-ID"/>
+        </w:rPr>
+        <w:t>, anggota tim mengirimkan pull request di GitHub untuk menggabungkan perubahan ke branch utama (</w:t>
+      </w:r>
+      <w:r>
+        <w:rPr>
+          <w:rFonts w:eastAsia="+mn-ea" w:cs="+mn-cs"/>
+          <w:sz w:val="24"/>
+          <w:szCs w:val="24"/>
+          <w:lang w:val="id-ID"/>
+        </w:rPr>
+        <w:t>feature-xyz</w:t>
+      </w:r>
+      <w:r>
+        <w:rPr>
+          <w:rFonts w:eastAsia="+mn-ea" w:cs="+mn-cs"/>
+          <w:sz w:val="24"/>
+          <w:szCs w:val="24"/>
+          <w:lang w:val="id-ID"/>
+        </w:rPr>
+        <w:t>). Ini memungkinkan review kode dan meminimalkan konflik.</w:t>
+      </w:r>
+    </w:p>
+    <w:p>
+      <w:pPr>
+        <w:pStyle w:val="ListParagraph"/>
+        <w:keepNext/>
+        <w:spacing w:before="240" w:after="0"/>
+        <w:ind w:left="1080"/>
+        <w:jc w:val="center"/>
+      </w:pPr>
+      <w:r>
+        <w:rPr>
+          <w:rFonts w:eastAsia="+mn-ea" w:cs="+mn-cs"/>
+          <w:sz w:val="24"/>
+          <w:szCs w:val="24"/>
+          <w:lang w:val="id-ID"/>
+        </w:rPr>
+        <w:drawing>
+          <wp:inline distT="0" distB="0" distL="0" distR="0" wp14:anchorId="5C0BE4BB" wp14:editId="362483D7">
+            <wp:extent cx="2593075" cy="2436866"/>
+            <wp:effectExtent l="0" t="0" r="0" b="1905"/>
+            <wp:docPr id="1456480069" name="Picture 1" descr="A screenshot of a computer&#10;&#10;Description automatically generated"/>
+            <wp:cNvGraphicFramePr>
+              <a:graphicFrameLocks xmlns:a="http://schemas.openxmlformats.org/drawingml/2006/main" noChangeAspect="1"/>
+            </wp:cNvGraphicFramePr>
+            <a:graphic xmlns:a="http://schemas.openxmlformats.org/drawingml/2006/main">
+              <a:graphicData uri="http://schemas.openxmlformats.org/drawingml/2006/picture">
+                <pic:pic xmlns:pic="http://schemas.openxmlformats.org/drawingml/2006/picture">
+                  <pic:nvPicPr>
+                    <pic:cNvPr id="1456480069" name="Picture 1" descr="A screenshot of a computer&#10;&#10;Description automatically generated"/>
+                    <pic:cNvPicPr/>
+                  </pic:nvPicPr>
+                  <pic:blipFill>
+                    <a:blip r:embed="rId12"/>
+                    <a:stretch>
+                      <a:fillRect/>
+                    </a:stretch>
+                  </pic:blipFill>
+                  <pic:spPr>
+                    <a:xfrm>
+                      <a:off x="0" y="0"/>
+                      <a:ext cx="2596355" cy="2439948"/>
+                    </a:xfrm>
+                    <a:prstGeom prst="rect">
+                      <a:avLst/>
+                    </a:prstGeom>
+                  </pic:spPr>
+                </pic:pic>
+              </a:graphicData>
+            </a:graphic>
+          </wp:inline>
+        </w:drawing>
+      </w:r>
+    </w:p>
+    <w:p>
+      <w:pPr>
+        <w:pStyle w:val="Caption"/>
+        <w:ind w:left="360" w:firstLine="720"/>
+        <w:jc w:val="center"/>
+        <w:rPr>
+          <w:rFonts w:eastAsia="+mn-ea" w:cs="+mn-cs"/>
+          <w:sz w:val="24"/>
+          <w:szCs w:val="24"/>
+          <w:lang w:val="id-ID"/>
+        </w:rPr>
+      </w:pPr>
+      <w:r>
+        <w:t xml:space="preserve">Gambar </w:t>
+      </w:r>
+      <w:r>
+        <w:fldChar w:fldCharType="begin"/>
+      </w:r>
+      <w:r>
+        <w:instrText xml:space="preserve"> SEQ Gambar \* ARABIC </w:instrText>
+      </w:r>
+      <w:r>
+        <w:fldChar w:fldCharType="separate"/>
+      </w:r>
+      <w:r>
+        <w:rPr>
+          <w:noProof/>
+        </w:rPr>
+        <w:t>4</w:t>
+      </w:r>
+      <w:r>
+        <w:fldChar w:fldCharType="end"/>
+      </w:r>
+      <w:r>
         <w:t xml:space="preserve"> </w:t>
       </w:r>
-      <w:proofErr w:type="spellStart"/>
-      <w:r>
-        <w:rPr>
-          <w:rFonts w:eastAsia="+mn-ea" w:cs="+mn-cs"/>
-          <w:sz w:val="24"/>
-          <w:szCs w:val="24"/>
-          <w:lang w:val="id-ID"/>
-        </w:rPr>
-        <w:t>Request</w:t>
-      </w:r>
-      <w:proofErr w:type="spellEnd"/>
-      <w:r>
-        <w:rPr>
-          <w:rFonts w:eastAsia="+mn-ea" w:cs="+mn-cs"/>
-          <w:sz w:val="24"/>
-          <w:szCs w:val="24"/>
-          <w:lang w:val="id-ID"/>
-        </w:rPr>
-        <w:t xml:space="preserve"> (PR): Setelah selesai dengan perubahan di cabang mereka, anggota tim mengirimkan </w:t>
-      </w:r>
-      <w:proofErr w:type="spellStart"/>
-      <w:r>
-        <w:rPr>
-          <w:rFonts w:eastAsia="+mn-ea" w:cs="+mn-cs"/>
-          <w:sz w:val="24"/>
-          <w:szCs w:val="24"/>
-          <w:lang w:val="id-ID"/>
-        </w:rPr>
-        <w:t>pull</w:t>
-      </w:r>
-      <w:proofErr w:type="spellEnd"/>
-      <w:r>
-        <w:rPr>
-          <w:rFonts w:eastAsia="+mn-ea" w:cs="+mn-cs"/>
-          <w:sz w:val="24"/>
-          <w:szCs w:val="24"/>
-          <w:lang w:val="id-ID"/>
-        </w:rPr>
-        <w:t xml:space="preserve"> </w:t>
-      </w:r>
-      <w:proofErr w:type="spellStart"/>
-      <w:r>
-        <w:rPr>
-          <w:rFonts w:eastAsia="+mn-ea" w:cs="+mn-cs"/>
-          <w:sz w:val="24"/>
-          <w:szCs w:val="24"/>
-          <w:lang w:val="id-ID"/>
-        </w:rPr>
-        <w:t>request</w:t>
-      </w:r>
-      <w:proofErr w:type="spellEnd"/>
-      <w:r>
-        <w:rPr>
-          <w:rFonts w:eastAsia="+mn-ea" w:cs="+mn-cs"/>
-          <w:sz w:val="24"/>
-          <w:szCs w:val="24"/>
-          <w:lang w:val="id-ID"/>
-        </w:rPr>
-        <w:t xml:space="preserve"> di </w:t>
-      </w:r>
-      <w:proofErr w:type="spellStart"/>
-      <w:r>
-        <w:rPr>
-          <w:rFonts w:eastAsia="+mn-ea" w:cs="+mn-cs"/>
-          <w:sz w:val="24"/>
-          <w:szCs w:val="24"/>
-          <w:lang w:val="id-ID"/>
-        </w:rPr>
-        <w:t>GitHub</w:t>
-      </w:r>
-      <w:proofErr w:type="spellEnd"/>
-      <w:r>
-        <w:rPr>
-          <w:rFonts w:eastAsia="+mn-ea" w:cs="+mn-cs"/>
-          <w:sz w:val="24"/>
-          <w:szCs w:val="24"/>
-          <w:lang w:val="id-ID"/>
-        </w:rPr>
-        <w:t xml:space="preserve"> untuk menggabungkan perubahan ke </w:t>
-      </w:r>
-      <w:proofErr w:type="spellStart"/>
-      <w:r>
-        <w:rPr>
-          <w:rFonts w:eastAsia="+mn-ea" w:cs="+mn-cs"/>
-          <w:sz w:val="24"/>
-          <w:szCs w:val="24"/>
-          <w:lang w:val="id-ID"/>
-        </w:rPr>
-        <w:t>branch</w:t>
-      </w:r>
-      <w:proofErr w:type="spellEnd"/>
-      <w:r>
-        <w:rPr>
-          <w:rFonts w:eastAsia="+mn-ea" w:cs="+mn-cs"/>
-          <w:sz w:val="24"/>
-          <w:szCs w:val="24"/>
-          <w:lang w:val="id-ID"/>
-        </w:rPr>
-        <w:t xml:space="preserve"> utama (master/main). Ini memungkinkan </w:t>
-      </w:r>
-      <w:proofErr w:type="spellStart"/>
-      <w:r>
-        <w:rPr>
-          <w:rFonts w:eastAsia="+mn-ea" w:cs="+mn-cs"/>
-          <w:sz w:val="24"/>
-          <w:szCs w:val="24"/>
-          <w:lang w:val="id-ID"/>
-        </w:rPr>
-        <w:t>review</w:t>
-      </w:r>
-      <w:proofErr w:type="spellEnd"/>
-      <w:r>
-        <w:rPr>
-          <w:rFonts w:eastAsia="+mn-ea" w:cs="+mn-cs"/>
-          <w:sz w:val="24"/>
-          <w:szCs w:val="24"/>
-          <w:lang w:val="id-ID"/>
-        </w:rPr>
-        <w:t xml:space="preserve"> kode dan meminimalkan konflik.</w:t>
+      <w:r>
+        <w:t>List branch github</w:t>
       </w:r>
     </w:p>
     <w:p>
@@ -5860,85 +2990,14 @@
           <w:lang w:val="id-ID"/>
         </w:rPr>
       </w:pPr>
-      <w:proofErr w:type="spellStart"/>
-      <w:r>
-        <w:rPr>
-          <w:rFonts w:eastAsia="+mn-ea" w:cs="+mn-cs"/>
-          <w:sz w:val="24"/>
-          <w:szCs w:val="24"/>
-          <w:lang w:val="id-ID"/>
-        </w:rPr>
-        <w:t>Merge</w:t>
-      </w:r>
-      <w:proofErr w:type="spellEnd"/>
-      <w:r>
-        <w:rPr>
-          <w:rFonts w:eastAsia="+mn-ea" w:cs="+mn-cs"/>
-          <w:sz w:val="24"/>
-          <w:szCs w:val="24"/>
-          <w:lang w:val="id-ID"/>
-        </w:rPr>
-        <w:t xml:space="preserve">: Setelah </w:t>
-      </w:r>
-      <w:proofErr w:type="spellStart"/>
-      <w:r>
-        <w:rPr>
-          <w:rFonts w:eastAsia="+mn-ea" w:cs="+mn-cs"/>
-          <w:sz w:val="24"/>
-          <w:szCs w:val="24"/>
-          <w:lang w:val="id-ID"/>
-        </w:rPr>
-        <w:t>pull</w:t>
-      </w:r>
-      <w:proofErr w:type="spellEnd"/>
-      <w:r>
-        <w:rPr>
-          <w:rFonts w:eastAsia="+mn-ea" w:cs="+mn-cs"/>
-          <w:sz w:val="24"/>
-          <w:szCs w:val="24"/>
-          <w:lang w:val="id-ID"/>
-        </w:rPr>
-        <w:t xml:space="preserve"> </w:t>
-      </w:r>
-      <w:proofErr w:type="spellStart"/>
-      <w:r>
-        <w:rPr>
-          <w:rFonts w:eastAsia="+mn-ea" w:cs="+mn-cs"/>
-          <w:sz w:val="24"/>
-          <w:szCs w:val="24"/>
-          <w:lang w:val="id-ID"/>
-        </w:rPr>
-        <w:t>request</w:t>
-      </w:r>
-      <w:proofErr w:type="spellEnd"/>
-      <w:r>
-        <w:rPr>
-          <w:rFonts w:eastAsia="+mn-ea" w:cs="+mn-cs"/>
-          <w:sz w:val="24"/>
-          <w:szCs w:val="24"/>
-          <w:lang w:val="id-ID"/>
-        </w:rPr>
-        <w:t xml:space="preserve"> disetujui, perubahan digabungkan dengan </w:t>
-      </w:r>
-      <w:proofErr w:type="spellStart"/>
-      <w:r>
-        <w:rPr>
-          <w:rFonts w:eastAsia="+mn-ea" w:cs="+mn-cs"/>
-          <w:sz w:val="24"/>
-          <w:szCs w:val="24"/>
-          <w:lang w:val="id-ID"/>
-        </w:rPr>
-        <w:t>branch</w:t>
-      </w:r>
-      <w:proofErr w:type="spellEnd"/>
-      <w:r>
-        <w:rPr>
-          <w:rFonts w:eastAsia="+mn-ea" w:cs="+mn-cs"/>
-          <w:sz w:val="24"/>
-          <w:szCs w:val="24"/>
-          <w:lang w:val="id-ID"/>
-        </w:rPr>
-        <w:t xml:space="preserve"> utama.</w:t>
+      <w:r>
+        <w:rPr>
+          <w:rFonts w:eastAsia="+mn-ea" w:cs="+mn-cs"/>
+          <w:sz w:val="24"/>
+          <w:szCs w:val="24"/>
+          <w:lang w:val="id-ID"/>
+        </w:rPr>
+        <w:t>Merge: Setelah pull request disetujui, perubahan digabungkan dengan branch utama.</w:t>
       </w:r>
     </w:p>
     <w:p>
@@ -5964,107 +3023,7 @@
           <w:szCs w:val="24"/>
           <w:lang w:val="id-ID"/>
         </w:rPr>
-        <w:t xml:space="preserve">Penggunaan </w:t>
-      </w:r>
-      <w:proofErr w:type="spellStart"/>
-      <w:r>
-        <w:rPr>
-          <w:rFonts w:eastAsia="+mn-ea" w:cs="+mn-cs"/>
-          <w:sz w:val="24"/>
-          <w:szCs w:val="24"/>
-          <w:lang w:val="id-ID"/>
-        </w:rPr>
-        <w:t>Issues</w:t>
-      </w:r>
-      <w:proofErr w:type="spellEnd"/>
-      <w:r>
-        <w:rPr>
-          <w:rFonts w:eastAsia="+mn-ea" w:cs="+mn-cs"/>
-          <w:sz w:val="24"/>
-          <w:szCs w:val="24"/>
-          <w:lang w:val="id-ID"/>
-        </w:rPr>
-        <w:t xml:space="preserve">: </w:t>
-      </w:r>
-      <w:proofErr w:type="spellStart"/>
-      <w:r>
-        <w:rPr>
-          <w:rFonts w:eastAsia="+mn-ea" w:cs="+mn-cs"/>
-          <w:sz w:val="24"/>
-          <w:szCs w:val="24"/>
-          <w:lang w:val="id-ID"/>
-        </w:rPr>
-        <w:t>GitHub</w:t>
-      </w:r>
-      <w:proofErr w:type="spellEnd"/>
-      <w:r>
-        <w:rPr>
-          <w:rFonts w:eastAsia="+mn-ea" w:cs="+mn-cs"/>
-          <w:sz w:val="24"/>
-          <w:szCs w:val="24"/>
-          <w:lang w:val="id-ID"/>
-        </w:rPr>
-        <w:t xml:space="preserve"> menyediakan fitur </w:t>
-      </w:r>
-      <w:proofErr w:type="spellStart"/>
-      <w:r>
-        <w:rPr>
-          <w:rFonts w:eastAsia="+mn-ea" w:cs="+mn-cs"/>
-          <w:sz w:val="24"/>
-          <w:szCs w:val="24"/>
-          <w:lang w:val="id-ID"/>
-        </w:rPr>
-        <w:t>Issues</w:t>
-      </w:r>
-      <w:proofErr w:type="spellEnd"/>
-      <w:r>
-        <w:rPr>
-          <w:rFonts w:eastAsia="+mn-ea" w:cs="+mn-cs"/>
-          <w:sz w:val="24"/>
-          <w:szCs w:val="24"/>
-          <w:lang w:val="id-ID"/>
-        </w:rPr>
-        <w:t xml:space="preserve"> untuk melacak </w:t>
-      </w:r>
-      <w:proofErr w:type="spellStart"/>
-      <w:r>
-        <w:rPr>
-          <w:rFonts w:eastAsia="+mn-ea" w:cs="+mn-cs"/>
-          <w:sz w:val="24"/>
-          <w:szCs w:val="24"/>
-          <w:lang w:val="id-ID"/>
-        </w:rPr>
-        <w:t>bug</w:t>
-      </w:r>
-      <w:proofErr w:type="spellEnd"/>
-      <w:r>
-        <w:rPr>
-          <w:rFonts w:eastAsia="+mn-ea" w:cs="+mn-cs"/>
-          <w:sz w:val="24"/>
-          <w:szCs w:val="24"/>
-          <w:lang w:val="id-ID"/>
-        </w:rPr>
-        <w:t xml:space="preserve"> atau </w:t>
-      </w:r>
-      <w:proofErr w:type="spellStart"/>
-      <w:r>
-        <w:rPr>
-          <w:rFonts w:eastAsia="+mn-ea" w:cs="+mn-cs"/>
-          <w:sz w:val="24"/>
-          <w:szCs w:val="24"/>
-          <w:lang w:val="id-ID"/>
-        </w:rPr>
-        <w:t>task</w:t>
-      </w:r>
-      <w:proofErr w:type="spellEnd"/>
-      <w:r>
-        <w:rPr>
-          <w:rFonts w:eastAsia="+mn-ea" w:cs="+mn-cs"/>
-          <w:sz w:val="24"/>
-          <w:szCs w:val="24"/>
-          <w:lang w:val="id-ID"/>
-        </w:rPr>
-        <w:t xml:space="preserve"> yang perlu diselesaikan. Ini membantu tim dalam mengorganisir pekerjaan mereka.</w:t>
+        <w:t>Penggunaan Issues: GitHub menyediakan fitur Issues untuk melacak bug atau task yang perlu diselesaikan. Ini membantu tim dalam mengorganisir pekerjaan mereka.</w:t>
       </w:r>
     </w:p>
     <w:p>
@@ -6101,27 +3060,7 @@
           <w:szCs w:val="24"/>
           <w:lang w:val="id-ID"/>
         </w:rPr>
-        <w:t xml:space="preserve">Dengan menggunakan </w:t>
-      </w:r>
-      <w:proofErr w:type="spellStart"/>
-      <w:r>
-        <w:rPr>
-          <w:rFonts w:eastAsia="+mn-ea" w:cs="+mn-cs"/>
-          <w:sz w:val="24"/>
-          <w:szCs w:val="24"/>
-          <w:lang w:val="id-ID"/>
-        </w:rPr>
-        <w:t>GitHub</w:t>
-      </w:r>
-      <w:proofErr w:type="spellEnd"/>
-      <w:r>
-        <w:rPr>
-          <w:rFonts w:eastAsia="+mn-ea" w:cs="+mn-cs"/>
-          <w:sz w:val="24"/>
-          <w:szCs w:val="24"/>
-          <w:lang w:val="id-ID"/>
-        </w:rPr>
-        <w:t>, tim dapat lebih mudah mengelola kode, berkolaborasi secara efektif, dan meminimalkan konflik serta kehilangan data selama proses pengembangan.</w:t>
+        <w:t>Dengan menggunakan GitHub, tim dapat lebih mudah mengelola kode, berkolaborasi secara efektif, dan meminimalkan konflik serta kehilangan data selama proses pengembangan.</w:t>
       </w:r>
     </w:p>
     <w:p>
@@ -6140,8 +3079,8 @@
       </w:pPr>
     </w:p>
     <w:sectPr>
-      <w:headerReference w:type="default" r:id="rId10"/>
-      <w:footerReference w:type="default" r:id="rId11"/>
+      <w:headerReference w:type="default" r:id="rId13"/>
+      <w:footerReference w:type="default" r:id="rId14"/>
       <w:pgSz w:w="11906" w:h="16838" w:code="9"/>
       <w:pgMar w:top="1440" w:right="1440" w:bottom="1440" w:left="1440" w:header="720" w:footer="720" w:gutter="0"/>
       <w:cols w:space="720"/>
@@ -9749,6 +6688,25 @@
       <w:shd w:val="clear" w:color="auto" w:fill="E1DFDD"/>
     </w:rPr>
   </w:style>
+  <w:style w:type="paragraph" w:styleId="Caption">
+    <w:name w:val="caption"/>
+    <w:basedOn w:val="Normal"/>
+    <w:next w:val="Normal"/>
+    <w:uiPriority w:val="35"/>
+    <w:unhideWhenUsed/>
+    <w:qFormat/>
+    <w:rsid w:val="007267B5"/>
+    <w:pPr>
+      <w:spacing w:line="240" w:lineRule="auto"/>
+    </w:pPr>
+    <w:rPr>
+      <w:i/>
+      <w:iCs/>
+      <w:color w:val="1F497D" w:themeColor="text2"/>
+      <w:sz w:val="18"/>
+      <w:szCs w:val="18"/>
+    </w:rPr>
+  </w:style>
 </w:styles>
 </file>
 

</xml_diff>